<commit_message>
Atualização de exemplos de tabela
</commit_message>
<xml_diff>
--- a/Gerenciamento/DocumentoPadraoCodificacaoBD.docx
+++ b/Gerenciamento/DocumentoPadraoCodificacaoBD.docx
@@ -1,6 +1,6 @@
 
 <file path=word/document.xml><?xml version="1.0" encoding="utf-8"?>
-<w:document xmlns:wpc="http://schemas.microsoft.com/office/word/2010/wordprocessingCanvas" xmlns:cx="http://schemas.microsoft.com/office/drawing/2014/chartex" xmlns:cx1="http://schemas.microsoft.com/office/drawing/2015/9/8/chartex" xmlns:cx2="http://schemas.microsoft.com/office/drawing/2015/10/21/chartex" xmlns:cx3="http://schemas.microsoft.com/office/drawing/2016/5/9/chartex" xmlns:cx4="http://schemas.microsoft.com/office/drawing/2016/5/10/chartex" xmlns:cx5="http://schemas.microsoft.com/office/drawing/2016/5/11/chartex" xmlns:cx6="http://schemas.microsoft.com/office/drawing/2016/5/12/chartex" xmlns:cx7="http://schemas.microsoft.com/office/drawing/2016/5/13/chartex" xmlns:cx8="http://schemas.microsoft.com/office/drawing/2016/5/14/chartex" xmlns:mc="http://schemas.openxmlformats.org/markup-compatibility/2006" xmlns:aink="http://schemas.microsoft.com/office/drawing/2016/ink" xmlns:am3d="http://schemas.microsoft.com/office/drawing/2017/model3d" xmlns:o="urn:schemas-microsoft-com:office:office" xmlns:r="http://schemas.openxmlformats.org/officeDocument/2006/relationships" xmlns:m="http://schemas.openxmlformats.org/officeDocument/2006/math" xmlns:v="urn:schemas-microsoft-com:vml" xmlns:wp14="http://schemas.microsoft.com/office/word/2010/wordprocessingDrawing" xmlns:wp="http://schemas.openxmlformats.org/drawingml/2006/wordprocessingDrawing" xmlns:w10="urn:schemas-microsoft-com:office:word" xmlns:w="http://schemas.openxmlformats.org/wordprocessingml/2006/main" xmlns:w14="http://schemas.microsoft.com/office/word/2010/wordml" xmlns:w15="http://schemas.microsoft.com/office/word/2012/wordml" xmlns:w16cid="http://schemas.microsoft.com/office/word/2016/wordml/cid" xmlns:w16se="http://schemas.microsoft.com/office/word/2015/wordml/symex" xmlns:wpg="http://schemas.microsoft.com/office/word/2010/wordprocessingGroup" xmlns:wpi="http://schemas.microsoft.com/office/word/2010/wordprocessingInk" xmlns:wne="http://schemas.microsoft.com/office/word/2006/wordml" xmlns:wps="http://schemas.microsoft.com/office/word/2010/wordprocessingShape" mc:Ignorable="w14 w15 w16se w16cid wp14">
+<w:document xmlns:wpc="http://schemas.microsoft.com/office/word/2010/wordprocessingCanvas" xmlns:cx="http://schemas.microsoft.com/office/drawing/2014/chartex" xmlns:cx1="http://schemas.microsoft.com/office/drawing/2015/9/8/chartex" xmlns:cx2="http://schemas.microsoft.com/office/drawing/2015/10/21/chartex" xmlns:cx3="http://schemas.microsoft.com/office/drawing/2016/5/9/chartex" xmlns:cx4="http://schemas.microsoft.com/office/drawing/2016/5/10/chartex" xmlns:cx5="http://schemas.microsoft.com/office/drawing/2016/5/11/chartex" xmlns:cx6="http://schemas.microsoft.com/office/drawing/2016/5/12/chartex" xmlns:cx7="http://schemas.microsoft.com/office/drawing/2016/5/13/chartex" xmlns:cx8="http://schemas.microsoft.com/office/drawing/2016/5/14/chartex" xmlns:mc="http://schemas.openxmlformats.org/markup-compatibility/2006" xmlns:aink="http://schemas.microsoft.com/office/drawing/2016/ink" xmlns:am3d="http://schemas.microsoft.com/office/drawing/2017/model3d" xmlns:o="urn:schemas-microsoft-com:office:office" xmlns:oel="http://schemas.microsoft.com/office/2019/extlst" xmlns:r="http://schemas.openxmlformats.org/officeDocument/2006/relationships" xmlns:m="http://schemas.openxmlformats.org/officeDocument/2006/math" xmlns:v="urn:schemas-microsoft-com:vml" xmlns:wp14="http://schemas.microsoft.com/office/word/2010/wordprocessingDrawing" xmlns:wp="http://schemas.openxmlformats.org/drawingml/2006/wordprocessingDrawing" xmlns:w10="urn:schemas-microsoft-com:office:word" xmlns:w="http://schemas.openxmlformats.org/wordprocessingml/2006/main" xmlns:w14="http://schemas.microsoft.com/office/word/2010/wordml" xmlns:w15="http://schemas.microsoft.com/office/word/2012/wordml" xmlns:w16cex="http://schemas.microsoft.com/office/word/2018/wordml/cex" xmlns:w16cid="http://schemas.microsoft.com/office/word/2016/wordml/cid" xmlns:w16="http://schemas.microsoft.com/office/word/2018/wordml" xmlns:w16du="http://schemas.microsoft.com/office/word/2023/wordml/word16du" xmlns:w16sdtdh="http://schemas.microsoft.com/office/word/2020/wordml/sdtdatahash" xmlns:w16se="http://schemas.microsoft.com/office/word/2015/wordml/symex" xmlns:wpg="http://schemas.microsoft.com/office/word/2010/wordprocessingGroup" xmlns:wpi="http://schemas.microsoft.com/office/word/2010/wordprocessingInk" xmlns:wne="http://schemas.microsoft.com/office/word/2006/wordml" xmlns:wps="http://schemas.microsoft.com/office/word/2010/wordprocessingShape" mc:Ignorable="w14 w15 w16se w16cid w16 w16cex w16sdtdh w16du wp14">
   <w:background w:color="00B8FF"/>
   <w:body>
     <w:p/>
@@ -18,8 +18,6 @@
           <w:u w:val="single"/>
         </w:rPr>
       </w:pPr>
-      <w:bookmarkStart w:id="0" w:name="_GoBack"/>
-      <w:bookmarkEnd w:id="0"/>
     </w:p>
     <w:p/>
     <w:p/>
@@ -47,7 +45,6 @@
         </w:rPr>
         <w:t>&lt;</w:t>
       </w:r>
-      <w:proofErr w:type="spellStart"/>
       <w:r>
         <w:rPr>
           <w:b/>
@@ -59,7 +56,6 @@
         </w:rPr>
         <w:t>AjudAki</w:t>
       </w:r>
-      <w:proofErr w:type="spellEnd"/>
       <w:r>
         <w:rPr>
           <w:b/>
@@ -155,7 +151,21 @@
           <w:sz w:val="28"/>
           <w:szCs w:val="28"/>
         </w:rPr>
-        <w:t>Versão &lt;1.0&gt;</w:t>
+        <w:t>Versão &lt;1.</w:t>
+      </w:r>
+      <w:r>
+        <w:rPr>
+          <w:sz w:val="28"/>
+          <w:szCs w:val="28"/>
+        </w:rPr>
+        <w:t>2</w:t>
+      </w:r>
+      <w:r>
+        <w:rPr>
+          <w:sz w:val="28"/>
+          <w:szCs w:val="28"/>
+        </w:rPr>
+        <w:t>&gt;</w:t>
       </w:r>
     </w:p>
     <w:p>
@@ -632,6 +642,12 @@
                 <w:sz w:val="22"/>
               </w:rPr>
             </w:pPr>
+            <w:r>
+              <w:rPr>
+                <w:sz w:val="22"/>
+              </w:rPr>
+              <w:t>23/08/2024</w:t>
+            </w:r>
           </w:p>
         </w:tc>
         <w:tc>
@@ -647,6 +663,12 @@
                 <w:sz w:val="22"/>
               </w:rPr>
             </w:pPr>
+            <w:r>
+              <w:rPr>
+                <w:sz w:val="22"/>
+              </w:rPr>
+              <w:t>1.1</w:t>
+            </w:r>
           </w:p>
         </w:tc>
         <w:tc>
@@ -662,6 +684,12 @@
                 <w:sz w:val="22"/>
               </w:rPr>
             </w:pPr>
+            <w:r>
+              <w:rPr>
+                <w:sz w:val="22"/>
+              </w:rPr>
+              <w:t>Versão atualizada com nome da empresa</w:t>
+            </w:r>
           </w:p>
         </w:tc>
         <w:tc>
@@ -677,6 +705,12 @@
                 <w:sz w:val="22"/>
               </w:rPr>
             </w:pPr>
+            <w:r>
+              <w:rPr>
+                <w:sz w:val="22"/>
+              </w:rPr>
+              <w:t>Miguel Ferreira</w:t>
+            </w:r>
           </w:p>
         </w:tc>
       </w:tr>
@@ -694,6 +728,12 @@
                 <w:sz w:val="22"/>
               </w:rPr>
             </w:pPr>
+            <w:r>
+              <w:rPr>
+                <w:sz w:val="22"/>
+              </w:rPr>
+              <w:t>23/08/2024</w:t>
+            </w:r>
           </w:p>
         </w:tc>
         <w:tc>
@@ -709,6 +749,12 @@
                 <w:sz w:val="22"/>
               </w:rPr>
             </w:pPr>
+            <w:r>
+              <w:rPr>
+                <w:sz w:val="22"/>
+              </w:rPr>
+              <w:t>1.2</w:t>
+            </w:r>
           </w:p>
         </w:tc>
         <w:tc>
@@ -724,6 +770,12 @@
                 <w:sz w:val="22"/>
               </w:rPr>
             </w:pPr>
+            <w:r>
+              <w:rPr>
+                <w:sz w:val="22"/>
+              </w:rPr>
+              <w:t>Versão atualizada com padrões da empresa</w:t>
+            </w:r>
           </w:p>
         </w:tc>
         <w:tc>
@@ -739,6 +791,12 @@
                 <w:sz w:val="22"/>
               </w:rPr>
             </w:pPr>
+            <w:r>
+              <w:rPr>
+                <w:sz w:val="22"/>
+              </w:rPr>
+              <w:t>Marlysson Dantas</w:t>
+            </w:r>
           </w:p>
         </w:tc>
       </w:tr>
@@ -4477,16 +4535,16 @@
         </w:pBdr>
         <w:shd w:val="clear" w:color="auto" w:fill="E6E6E6"/>
       </w:pPr>
-      <w:bookmarkStart w:id="1" w:name="_Toc200280653"/>
-      <w:bookmarkStart w:id="2" w:name="_Toc202937722"/>
-      <w:bookmarkStart w:id="3" w:name="_Toc203191522"/>
+      <w:bookmarkStart w:id="0" w:name="_Toc200280653"/>
+      <w:bookmarkStart w:id="1" w:name="_Toc202937722"/>
+      <w:bookmarkStart w:id="2" w:name="_Toc203191522"/>
       <w:r>
         <w:lastRenderedPageBreak/>
         <w:t>Introdução</w:t>
       </w:r>
+      <w:bookmarkEnd w:id="0"/>
       <w:bookmarkEnd w:id="1"/>
       <w:bookmarkEnd w:id="2"/>
-      <w:bookmarkEnd w:id="3"/>
     </w:p>
     <w:p>
       <w:pPr>
@@ -4565,11 +4623,11 @@
         </w:pBdr>
         <w:shd w:val="clear" w:color="auto" w:fill="E6E6E6"/>
       </w:pPr>
-      <w:bookmarkStart w:id="4" w:name="_Toc203191523"/>
+      <w:bookmarkStart w:id="3" w:name="_Toc203191523"/>
       <w:r>
         <w:t>BANCO DE DADOS</w:t>
       </w:r>
-      <w:bookmarkEnd w:id="4"/>
+      <w:bookmarkEnd w:id="3"/>
     </w:p>
     <w:p>
       <w:pPr>
@@ -4583,53 +4641,41 @@
       <w:pPr>
         <w:pStyle w:val="Qualiti-Ttulo2"/>
       </w:pPr>
-      <w:bookmarkStart w:id="5" w:name="_Toc203191524"/>
-      <w:proofErr w:type="spellStart"/>
-      <w:r>
-        <w:t>Regra</w:t>
-      </w:r>
-      <w:proofErr w:type="spellEnd"/>
-      <w:r>
-        <w:t xml:space="preserve"> </w:t>
-      </w:r>
-      <w:proofErr w:type="spellStart"/>
-      <w:r>
-        <w:t>Geral</w:t>
+      <w:bookmarkStart w:id="4" w:name="_Toc203191524"/>
+      <w:r>
+        <w:t>Regra Geral</w:t>
+      </w:r>
+      <w:bookmarkEnd w:id="4"/>
+    </w:p>
+    <w:p>
+      <w:pPr>
+        <w:pStyle w:val="EstiloJustificadoPrimeiralinha15cm"/>
+      </w:pPr>
+    </w:p>
+    <w:p>
+      <w:pPr>
+        <w:ind w:firstLine="709"/>
+        <w:jc w:val="both"/>
+      </w:pPr>
+      <w:r>
+        <w:t>O nome do banco de dados deverá identificar o negócio que está sendo automatizado ou deverá refletir a sigla da aplicação.</w:t>
+      </w:r>
+    </w:p>
+    <w:p>
+      <w:pPr>
+        <w:ind w:firstLine="709"/>
+        <w:jc w:val="both"/>
+      </w:pPr>
+    </w:p>
+    <w:p>
+      <w:pPr>
+        <w:pStyle w:val="Qualiti-Ttulo2"/>
+      </w:pPr>
+      <w:bookmarkStart w:id="5" w:name="_Toc203191525"/>
+      <w:r>
+        <w:t>Sintaxe</w:t>
       </w:r>
       <w:bookmarkEnd w:id="5"/>
-      <w:proofErr w:type="spellEnd"/>
-    </w:p>
-    <w:p>
-      <w:pPr>
-        <w:pStyle w:val="EstiloJustificadoPrimeiralinha15cm"/>
-      </w:pPr>
-    </w:p>
-    <w:p>
-      <w:pPr>
-        <w:ind w:firstLine="709"/>
-        <w:jc w:val="both"/>
-      </w:pPr>
-      <w:r>
-        <w:t>O nome do banco de dados deverá identificar o negócio que está sendo automatizado ou deverá refletir a sigla da aplicação.</w:t>
-      </w:r>
-    </w:p>
-    <w:p>
-      <w:pPr>
-        <w:ind w:firstLine="709"/>
-        <w:jc w:val="both"/>
-      </w:pPr>
-    </w:p>
-    <w:p>
-      <w:pPr>
-        <w:pStyle w:val="Qualiti-Ttulo2"/>
-      </w:pPr>
-      <w:bookmarkStart w:id="6" w:name="_Toc203191525"/>
-      <w:proofErr w:type="spellStart"/>
-      <w:r>
-        <w:t>Sintaxe</w:t>
-      </w:r>
-      <w:bookmarkEnd w:id="6"/>
-      <w:proofErr w:type="spellEnd"/>
     </w:p>
     <w:p>
       <w:pPr>
@@ -4663,23 +4709,8 @@
         <w:rPr>
           <w:lang w:val="en-US"/>
         </w:rPr>
-        <w:t>[</w:t>
-      </w:r>
-      <w:proofErr w:type="gramStart"/>
-      <w:r>
-        <w:rPr>
-          <w:lang w:val="en-US"/>
-        </w:rPr>
-        <w:t>A..Z</w:t>
-      </w:r>
-      <w:proofErr w:type="gramEnd"/>
-      <w:r>
-        <w:rPr>
-          <w:lang w:val="en-US"/>
-        </w:rPr>
-        <w:t>][</w:t>
-      </w:r>
-      <w:proofErr w:type="spellStart"/>
+        <w:t>[A..Z][</w:t>
+      </w:r>
       <w:r>
         <w:rPr>
           <w:lang w:val="en-US"/>
@@ -4696,14 +4727,7 @@
         <w:rPr>
           <w:lang w:val="en-US"/>
         </w:rPr>
-        <w:t>z</w:t>
-      </w:r>
-      <w:proofErr w:type="spellEnd"/>
-      <w:r>
-        <w:rPr>
-          <w:lang w:val="en-US"/>
-        </w:rPr>
-        <w:t>]</w:t>
+        <w:t>z]</w:t>
       </w:r>
       <w:r>
         <w:rPr>
@@ -4715,58 +4739,25 @@
         <w:rPr>
           <w:lang w:val="en-US"/>
         </w:rPr>
-        <w:t xml:space="preserve"> </w:t>
-      </w:r>
-      <w:proofErr w:type="spellStart"/>
-      <w:r>
+        <w:t xml:space="preserve"> Xxxxx, onde:</w:t>
+      </w:r>
+    </w:p>
+    <w:p>
+      <w:pPr>
+        <w:ind w:firstLine="709"/>
+        <w:jc w:val="both"/>
         <w:rPr>
           <w:lang w:val="en-US"/>
         </w:rPr>
-        <w:t>Xxxxx</w:t>
-      </w:r>
-      <w:proofErr w:type="spellEnd"/>
-      <w:r>
-        <w:rPr>
-          <w:lang w:val="en-US"/>
-        </w:rPr>
-        <w:t xml:space="preserve">, </w:t>
-      </w:r>
-      <w:proofErr w:type="spellStart"/>
-      <w:r>
-        <w:rPr>
-          <w:lang w:val="en-US"/>
-        </w:rPr>
-        <w:t>onde</w:t>
-      </w:r>
-      <w:proofErr w:type="spellEnd"/>
-      <w:r>
-        <w:rPr>
-          <w:lang w:val="en-US"/>
-        </w:rPr>
-        <w:t>:</w:t>
-      </w:r>
+      </w:pPr>
     </w:p>
     <w:p>
       <w:pPr>
         <w:ind w:firstLine="709"/>
         <w:jc w:val="both"/>
-        <w:rPr>
-          <w:lang w:val="en-US"/>
-        </w:rPr>
-      </w:pPr>
-    </w:p>
-    <w:p>
-      <w:pPr>
-        <w:ind w:firstLine="709"/>
-        <w:jc w:val="both"/>
-      </w:pPr>
-      <w:proofErr w:type="spellStart"/>
-      <w:r>
-        <w:t>Xxxxx</w:t>
-      </w:r>
-      <w:proofErr w:type="spellEnd"/>
-      <w:r>
-        <w:t xml:space="preserve"> – indica o nome do banco de dados.</w:t>
+      </w:pPr>
+      <w:r>
+        <w:t>Xxxxx – indica o nome do banco de dados.</w:t>
       </w:r>
     </w:p>
     <w:p>
@@ -4837,13 +4828,11 @@
       <w:pPr>
         <w:pStyle w:val="Qualiti-Ttulo2"/>
       </w:pPr>
-      <w:bookmarkStart w:id="7" w:name="_Toc203191526"/>
-      <w:proofErr w:type="spellStart"/>
+      <w:bookmarkStart w:id="6" w:name="_Toc203191526"/>
       <w:r>
         <w:t>Exemplos</w:t>
       </w:r>
-      <w:bookmarkEnd w:id="7"/>
-      <w:proofErr w:type="spellEnd"/>
+      <w:bookmarkEnd w:id="6"/>
     </w:p>
     <w:p>
       <w:pPr>
@@ -4892,11 +4881,9 @@
         <w:ind w:firstLine="708"/>
         <w:jc w:val="both"/>
       </w:pPr>
-      <w:proofErr w:type="spellStart"/>
       <w:r>
         <w:t>ContasPagar</w:t>
       </w:r>
-      <w:proofErr w:type="spellEnd"/>
     </w:p>
     <w:p>
       <w:pPr>
@@ -4949,12 +4936,12 @@
         </w:pBdr>
         <w:shd w:val="clear" w:color="auto" w:fill="E6E6E6"/>
       </w:pPr>
-      <w:bookmarkStart w:id="8" w:name="_Toc203191527"/>
+      <w:bookmarkStart w:id="7" w:name="_Toc203191527"/>
       <w:r>
         <w:lastRenderedPageBreak/>
         <w:t>TABELAS</w:t>
       </w:r>
-      <w:bookmarkEnd w:id="8"/>
+      <w:bookmarkEnd w:id="7"/>
     </w:p>
     <w:p>
       <w:pPr>
@@ -4968,21 +4955,11 @@
       <w:pPr>
         <w:pStyle w:val="Qualiti-Ttulo2"/>
       </w:pPr>
-      <w:bookmarkStart w:id="9" w:name="_Toc203191528"/>
-      <w:proofErr w:type="spellStart"/>
-      <w:r>
-        <w:t>Regra</w:t>
-      </w:r>
-      <w:proofErr w:type="spellEnd"/>
-      <w:r>
-        <w:t xml:space="preserve"> </w:t>
-      </w:r>
-      <w:proofErr w:type="spellStart"/>
-      <w:r>
-        <w:t>Geral</w:t>
-      </w:r>
-      <w:bookmarkEnd w:id="9"/>
-      <w:proofErr w:type="spellEnd"/>
+      <w:bookmarkStart w:id="8" w:name="_Toc203191528"/>
+      <w:r>
+        <w:t>Regra Geral</w:t>
+      </w:r>
+      <w:bookmarkEnd w:id="8"/>
     </w:p>
     <w:p>
       <w:pPr>
@@ -5038,14 +5015,14 @@
           <w:lang w:val="pt-BR"/>
         </w:rPr>
       </w:pPr>
-      <w:bookmarkStart w:id="10" w:name="_Toc203191529"/>
+      <w:bookmarkStart w:id="9" w:name="_Toc203191529"/>
       <w:r>
         <w:rPr>
           <w:lang w:val="pt-BR"/>
         </w:rPr>
         <w:t>Sintaxe</w:t>
       </w:r>
-      <w:bookmarkEnd w:id="10"/>
+      <w:bookmarkEnd w:id="9"/>
     </w:p>
     <w:p>
       <w:pPr>
@@ -5073,34 +5050,10 @@
         <w:t>{</w:t>
       </w:r>
       <w:r>
-        <w:t>[</w:t>
-      </w:r>
-      <w:proofErr w:type="gramStart"/>
-      <w:r>
-        <w:t>A..Z</w:t>
-      </w:r>
-      <w:proofErr w:type="gramEnd"/>
-      <w:r>
-        <w:t>]</w:t>
-      </w:r>
-      <w:r>
-        <w:t>[</w:t>
-      </w:r>
-      <w:proofErr w:type="spellStart"/>
-      <w:r>
-        <w:t>a..z</w:t>
-      </w:r>
-      <w:proofErr w:type="spellEnd"/>
-      <w:r>
-        <w:t xml:space="preserve">]} → </w:t>
-      </w:r>
-      <w:proofErr w:type="spellStart"/>
-      <w:r>
-        <w:t>Xxxxx</w:t>
-      </w:r>
-      <w:proofErr w:type="spellEnd"/>
-      <w:r>
-        <w:t>, onde:</w:t>
+        <w:t>[A..Z]</w:t>
+      </w:r>
+      <w:r>
+        <w:t>[a..z]} → Xxxxx, onde:</w:t>
       </w:r>
     </w:p>
     <w:p>
@@ -5114,13 +5067,8 @@
         <w:ind w:firstLine="709"/>
         <w:jc w:val="both"/>
       </w:pPr>
-      <w:proofErr w:type="spellStart"/>
-      <w:r>
-        <w:t>Xxxxx</w:t>
-      </w:r>
-      <w:proofErr w:type="spellEnd"/>
-      <w:r>
-        <w:t xml:space="preserve"> – indica o nome d</w:t>
+      <w:r>
+        <w:t>Xxxxx – indica o nome d</w:t>
       </w:r>
       <w:r>
         <w:t>a tabela no banco de dados.</w:t>
@@ -5239,13 +5187,11 @@
       <w:pPr>
         <w:pStyle w:val="Qualiti-Ttulo2"/>
       </w:pPr>
-      <w:bookmarkStart w:id="11" w:name="_Toc203191530"/>
-      <w:proofErr w:type="spellStart"/>
+      <w:bookmarkStart w:id="10" w:name="_Toc203191530"/>
       <w:r>
         <w:t>Exemplos</w:t>
       </w:r>
-      <w:bookmarkEnd w:id="11"/>
-      <w:proofErr w:type="spellEnd"/>
+      <w:bookmarkEnd w:id="10"/>
     </w:p>
     <w:p>
       <w:pPr>
@@ -5268,7 +5214,13 @@
         <w:jc w:val="both"/>
       </w:pPr>
       <w:r>
-        <w:t>Pessoa                 – Tabela de Pessoas</w:t>
+        <w:t xml:space="preserve">Pessoa                </w:t>
+      </w:r>
+      <w:r>
+        <w:tab/>
+      </w:r>
+      <w:r>
+        <w:t>– Tabela de Pessoas</w:t>
       </w:r>
     </w:p>
     <w:p>
@@ -5276,13 +5228,12 @@
         <w:ind w:firstLine="709"/>
         <w:jc w:val="both"/>
       </w:pPr>
-      <w:proofErr w:type="spellStart"/>
-      <w:r>
-        <w:t>Funcionario</w:t>
-      </w:r>
-      <w:proofErr w:type="spellEnd"/>
-      <w:r>
-        <w:t xml:space="preserve">        – Tabela de Funcionários</w:t>
+      <w:r>
+        <w:t xml:space="preserve">Servico               </w:t>
+      </w:r>
+      <w:r>
+        <w:tab/>
+        <w:t>– Tabela de Serviços</w:t>
       </w:r>
     </w:p>
     <w:p>
@@ -5291,7 +5242,13 @@
         <w:jc w:val="both"/>
       </w:pPr>
       <w:r>
-        <w:t>Feriado               – Tabela de Feriados</w:t>
+        <w:t>SolicitacaoServico</w:t>
+      </w:r>
+      <w:r>
+        <w:t xml:space="preserve">     – Tabela d</w:t>
+      </w:r>
+      <w:r>
+        <w:t>e Solicitação de serviços</w:t>
       </w:r>
     </w:p>
     <w:p>
@@ -5299,13 +5256,23 @@
         <w:ind w:firstLine="709"/>
         <w:jc w:val="both"/>
       </w:pPr>
-      <w:proofErr w:type="spellStart"/>
-      <w:r>
-        <w:t>CartaoCredito</w:t>
-      </w:r>
-      <w:proofErr w:type="spellEnd"/>
-      <w:r>
-        <w:t xml:space="preserve">    – Tabela de Cartões de Crédito</w:t>
+      <w:r>
+        <w:t>A</w:t>
+      </w:r>
+      <w:r>
+        <w:t>reaAtuacao</w:t>
+      </w:r>
+      <w:r>
+        <w:t xml:space="preserve">    </w:t>
+      </w:r>
+      <w:r>
+        <w:tab/>
+      </w:r>
+      <w:r>
+        <w:t xml:space="preserve">– Tabela de </w:t>
+      </w:r>
+      <w:r>
+        <w:t>Área de atuação</w:t>
       </w:r>
     </w:p>
     <w:p>
@@ -5330,11 +5297,11 @@
         </w:pBdr>
         <w:shd w:val="clear" w:color="auto" w:fill="E6E6E6"/>
       </w:pPr>
-      <w:bookmarkStart w:id="12" w:name="_Toc203191531"/>
+      <w:bookmarkStart w:id="11" w:name="_Toc203191531"/>
       <w:r>
         <w:t>ATRIBUTOS</w:t>
       </w:r>
-      <w:bookmarkEnd w:id="12"/>
+      <w:bookmarkEnd w:id="11"/>
     </w:p>
     <w:p>
       <w:pPr>
@@ -5348,21 +5315,11 @@
       <w:pPr>
         <w:pStyle w:val="Qualiti-Ttulo2"/>
       </w:pPr>
-      <w:bookmarkStart w:id="13" w:name="_Toc203191532"/>
-      <w:proofErr w:type="spellStart"/>
-      <w:r>
-        <w:t>Regra</w:t>
-      </w:r>
-      <w:proofErr w:type="spellEnd"/>
-      <w:r>
-        <w:t xml:space="preserve"> </w:t>
-      </w:r>
-      <w:proofErr w:type="spellStart"/>
-      <w:r>
-        <w:t>Geral</w:t>
-      </w:r>
-      <w:bookmarkEnd w:id="13"/>
-      <w:proofErr w:type="spellEnd"/>
+      <w:bookmarkStart w:id="12" w:name="_Toc203191532"/>
+      <w:r>
+        <w:t>Regra Geral</w:t>
+      </w:r>
+      <w:bookmarkEnd w:id="12"/>
     </w:p>
     <w:p>
       <w:pPr>
@@ -5400,14 +5357,14 @@
           <w:lang w:val="pt-BR"/>
         </w:rPr>
       </w:pPr>
-      <w:bookmarkStart w:id="14" w:name="_Toc203191533"/>
+      <w:bookmarkStart w:id="13" w:name="_Toc203191533"/>
       <w:r>
         <w:rPr>
           <w:lang w:val="pt-BR"/>
         </w:rPr>
         <w:t>Sintaxe</w:t>
       </w:r>
-      <w:bookmarkEnd w:id="14"/>
+      <w:bookmarkEnd w:id="13"/>
     </w:p>
     <w:p>
       <w:pPr>
@@ -5432,31 +5389,7 @@
         <w:jc w:val="both"/>
       </w:pPr>
       <w:r>
-        <w:t>{[</w:t>
-      </w:r>
-      <w:proofErr w:type="gramStart"/>
-      <w:r>
-        <w:t>A..Z</w:t>
-      </w:r>
-      <w:proofErr w:type="gramEnd"/>
-      <w:r>
-        <w:t>][</w:t>
-      </w:r>
-      <w:proofErr w:type="spellStart"/>
-      <w:r>
-        <w:t>a..z</w:t>
-      </w:r>
-      <w:proofErr w:type="spellEnd"/>
-      <w:r>
-        <w:t xml:space="preserve">]} → </w:t>
-      </w:r>
-      <w:proofErr w:type="spellStart"/>
-      <w:r>
-        <w:t>Xxxxx</w:t>
-      </w:r>
-      <w:proofErr w:type="spellEnd"/>
-      <w:r>
-        <w:t>, onde:</w:t>
+        <w:t>{[A..Z][a..z]} → Xxxxx, onde:</w:t>
       </w:r>
     </w:p>
     <w:p>
@@ -5470,13 +5403,8 @@
         <w:ind w:firstLine="709"/>
         <w:jc w:val="both"/>
       </w:pPr>
-      <w:proofErr w:type="spellStart"/>
-      <w:r>
-        <w:t>Xxxxx</w:t>
-      </w:r>
-      <w:proofErr w:type="spellEnd"/>
-      <w:r>
-        <w:t xml:space="preserve"> – indica o nome </w:t>
+      <w:r>
+        <w:t xml:space="preserve">Xxxxx – indica o nome </w:t>
       </w:r>
       <w:r>
         <w:t>dos atributos</w:t>
@@ -5610,13 +5538,11 @@
       <w:pPr>
         <w:pStyle w:val="Qualiti-Ttulo2"/>
       </w:pPr>
-      <w:bookmarkStart w:id="15" w:name="_Toc203191534"/>
-      <w:proofErr w:type="spellStart"/>
+      <w:bookmarkStart w:id="14" w:name="_Toc203191534"/>
       <w:r>
         <w:t>Exemplos</w:t>
       </w:r>
-      <w:bookmarkEnd w:id="15"/>
-      <w:proofErr w:type="spellEnd"/>
+      <w:bookmarkEnd w:id="14"/>
     </w:p>
     <w:p>
       <w:pPr>
@@ -5671,33 +5597,27 @@
         <w:ind w:firstLine="709"/>
         <w:jc w:val="both"/>
       </w:pPr>
-      <w:proofErr w:type="spellStart"/>
       <w:r>
         <w:t>RazaoSocial</w:t>
       </w:r>
-      <w:proofErr w:type="spellEnd"/>
     </w:p>
     <w:p>
       <w:pPr>
         <w:ind w:firstLine="709"/>
         <w:jc w:val="both"/>
       </w:pPr>
-      <w:proofErr w:type="spellStart"/>
       <w:r>
         <w:t>DataNascimento</w:t>
       </w:r>
-      <w:proofErr w:type="spellEnd"/>
     </w:p>
     <w:p>
       <w:pPr>
         <w:ind w:firstLine="709"/>
         <w:jc w:val="both"/>
       </w:pPr>
-      <w:proofErr w:type="spellStart"/>
       <w:r>
         <w:t>ValorSalario</w:t>
       </w:r>
-      <w:proofErr w:type="spellEnd"/>
     </w:p>
     <w:p>
       <w:pPr>
@@ -5725,14 +5645,12 @@
         <w:ind w:firstLine="709"/>
         <w:jc w:val="both"/>
       </w:pPr>
-      <w:proofErr w:type="spellStart"/>
       <w:r>
         <w:t>Id</w:t>
       </w:r>
       <w:r>
         <w:t>Funcionario</w:t>
       </w:r>
-      <w:proofErr w:type="spellEnd"/>
     </w:p>
     <w:p>
       <w:pPr>
@@ -5755,11 +5673,11 @@
         </w:pBdr>
         <w:shd w:val="clear" w:color="auto" w:fill="E6E6E6"/>
       </w:pPr>
-      <w:bookmarkStart w:id="16" w:name="_Toc203191535"/>
+      <w:bookmarkStart w:id="15" w:name="_Toc203191535"/>
       <w:r>
         <w:t>VIEWS</w:t>
       </w:r>
-      <w:bookmarkEnd w:id="16"/>
+      <w:bookmarkEnd w:id="15"/>
     </w:p>
     <w:p>
       <w:pPr>
@@ -5773,21 +5691,11 @@
       <w:pPr>
         <w:pStyle w:val="Qualiti-Ttulo2"/>
       </w:pPr>
-      <w:bookmarkStart w:id="17" w:name="_Toc203191536"/>
-      <w:proofErr w:type="spellStart"/>
-      <w:r>
-        <w:t>Regra</w:t>
-      </w:r>
-      <w:proofErr w:type="spellEnd"/>
-      <w:r>
-        <w:t xml:space="preserve"> </w:t>
-      </w:r>
-      <w:proofErr w:type="spellStart"/>
-      <w:r>
-        <w:t>Geral</w:t>
-      </w:r>
-      <w:bookmarkEnd w:id="17"/>
-      <w:proofErr w:type="spellEnd"/>
+      <w:bookmarkStart w:id="16" w:name="_Toc203191536"/>
+      <w:r>
+        <w:t>Regra Geral</w:t>
+      </w:r>
+      <w:bookmarkEnd w:id="16"/>
     </w:p>
     <w:p>
       <w:pPr>
@@ -5822,14 +5730,14 @@
           <w:lang w:val="pt-BR"/>
         </w:rPr>
       </w:pPr>
-      <w:bookmarkStart w:id="18" w:name="_Toc203191537"/>
+      <w:bookmarkStart w:id="17" w:name="_Toc203191537"/>
       <w:r>
         <w:rPr>
           <w:lang w:val="pt-BR"/>
         </w:rPr>
         <w:t>Sintaxe</w:t>
       </w:r>
-      <w:bookmarkEnd w:id="18"/>
+      <w:bookmarkEnd w:id="17"/>
     </w:p>
     <w:p>
       <w:pPr>
@@ -5857,34 +5765,13 @@
         <w:t>VW_</w:t>
       </w:r>
       <w:r>
-        <w:t>{[</w:t>
-      </w:r>
-      <w:proofErr w:type="gramStart"/>
-      <w:r>
-        <w:t>A..Z</w:t>
-      </w:r>
-      <w:proofErr w:type="gramEnd"/>
-      <w:r>
-        <w:t>][</w:t>
-      </w:r>
-      <w:proofErr w:type="spellStart"/>
-      <w:r>
-        <w:t>a..z</w:t>
-      </w:r>
-      <w:proofErr w:type="spellEnd"/>
-      <w:r>
-        <w:t xml:space="preserve">]} → </w:t>
-      </w:r>
-      <w:proofErr w:type="spellStart"/>
+        <w:t xml:space="preserve">{[A..Z][a..z]} → </w:t>
+      </w:r>
       <w:r>
         <w:t>VW</w:t>
       </w:r>
       <w:r>
-        <w:t>_Xxxxx</w:t>
-      </w:r>
-      <w:proofErr w:type="spellEnd"/>
-      <w:r>
-        <w:t>, onde:</w:t>
+        <w:t>_Xxxxx, onde:</w:t>
       </w:r>
     </w:p>
     <w:p>
@@ -5898,21 +5785,8 @@
         <w:ind w:firstLine="709"/>
         <w:jc w:val="both"/>
       </w:pPr>
-      <w:proofErr w:type="spellStart"/>
-      <w:r>
-        <w:t>Xxxxx</w:t>
-      </w:r>
-      <w:proofErr w:type="spellEnd"/>
-      <w:r>
-        <w:t xml:space="preserve"> – indica o nome da </w:t>
-      </w:r>
-      <w:proofErr w:type="spellStart"/>
-      <w:r>
-        <w:t>view</w:t>
-      </w:r>
-      <w:proofErr w:type="spellEnd"/>
-      <w:r>
-        <w:t xml:space="preserve"> no banco de dados.</w:t>
+      <w:r>
+        <w:t>Xxxxx – indica o nome da view no banco de dados.</w:t>
       </w:r>
     </w:p>
     <w:p>
@@ -5969,21 +5843,13 @@
         <w:jc w:val="both"/>
       </w:pPr>
       <w:r>
-        <w:t xml:space="preserve">Limite-se a usar 30 caracteres para definição do nome da </w:t>
-      </w:r>
-      <w:proofErr w:type="spellStart"/>
-      <w:r>
-        <w:t>V</w:t>
+        <w:t>Limite-se a usar 30 caracteres para definição do nome da V</w:t>
       </w:r>
       <w:r>
         <w:t>i</w:t>
       </w:r>
       <w:r>
-        <w:t>ew</w:t>
-      </w:r>
-      <w:proofErr w:type="spellEnd"/>
-      <w:r>
-        <w:t>.</w:t>
+        <w:t>ew.</w:t>
       </w:r>
     </w:p>
     <w:p>
@@ -6033,14 +5899,14 @@
           <w:lang w:val="pt-BR"/>
         </w:rPr>
       </w:pPr>
-      <w:bookmarkStart w:id="19" w:name="_Toc203191538"/>
+      <w:bookmarkStart w:id="18" w:name="_Toc203191538"/>
       <w:r>
         <w:rPr>
           <w:lang w:val="pt-BR"/>
         </w:rPr>
         <w:t>Exemplos</w:t>
       </w:r>
-      <w:bookmarkEnd w:id="19"/>
+      <w:bookmarkEnd w:id="18"/>
     </w:p>
     <w:p>
       <w:pPr>
@@ -6059,13 +5925,8 @@
         <w:ind w:firstLine="709"/>
         <w:jc w:val="both"/>
       </w:pPr>
-      <w:proofErr w:type="spellStart"/>
-      <w:r>
-        <w:t>VW_Pessoa</w:t>
-      </w:r>
-      <w:proofErr w:type="spellEnd"/>
-      <w:r>
-        <w:t xml:space="preserve">                 – Visão da Tabela de Pessoas</w:t>
+      <w:r>
+        <w:t>VW_Pessoa                 – Visão da Tabela de Pessoas</w:t>
       </w:r>
     </w:p>
     <w:p>
@@ -6073,21 +5934,8 @@
         <w:ind w:firstLine="709"/>
         <w:jc w:val="both"/>
       </w:pPr>
-      <w:proofErr w:type="spellStart"/>
-      <w:r>
-        <w:t>VW_Funcionario</w:t>
-      </w:r>
-      <w:proofErr w:type="spellEnd"/>
-      <w:r>
-        <w:t xml:space="preserve">        </w:t>
-      </w:r>
-      <w:proofErr w:type="gramStart"/>
-      <w:r>
-        <w:t>–  Visão</w:t>
-      </w:r>
-      <w:proofErr w:type="gramEnd"/>
-      <w:r>
-        <w:t xml:space="preserve"> da Tabela de Funcionários</w:t>
+      <w:r>
+        <w:t>VW_Funcionario        –  Visão da Tabela de Funcionários</w:t>
       </w:r>
     </w:p>
     <w:p>
@@ -6107,11 +5955,11 @@
         </w:pBdr>
         <w:shd w:val="clear" w:color="auto" w:fill="E6E6E6"/>
       </w:pPr>
-      <w:bookmarkStart w:id="20" w:name="_Toc203191539"/>
+      <w:bookmarkStart w:id="19" w:name="_Toc203191539"/>
       <w:r>
         <w:t>ÍNDICES</w:t>
       </w:r>
-      <w:bookmarkEnd w:id="20"/>
+      <w:bookmarkEnd w:id="19"/>
     </w:p>
     <w:p>
       <w:pPr>
@@ -6125,21 +5973,11 @@
       <w:pPr>
         <w:pStyle w:val="Qualiti-Ttulo2"/>
       </w:pPr>
-      <w:bookmarkStart w:id="21" w:name="_Toc203191540"/>
-      <w:proofErr w:type="spellStart"/>
-      <w:r>
-        <w:t>Regra</w:t>
-      </w:r>
-      <w:proofErr w:type="spellEnd"/>
-      <w:r>
-        <w:t xml:space="preserve"> </w:t>
-      </w:r>
-      <w:proofErr w:type="spellStart"/>
-      <w:r>
-        <w:t>Geral</w:t>
-      </w:r>
-      <w:bookmarkEnd w:id="21"/>
-      <w:proofErr w:type="spellEnd"/>
+      <w:bookmarkStart w:id="20" w:name="_Toc203191540"/>
+      <w:r>
+        <w:t>Regra Geral</w:t>
+      </w:r>
+      <w:bookmarkEnd w:id="20"/>
     </w:p>
     <w:p>
       <w:pPr>
@@ -6174,14 +6012,14 @@
           <w:lang w:val="pt-BR"/>
         </w:rPr>
       </w:pPr>
-      <w:bookmarkStart w:id="22" w:name="_Toc203191541"/>
+      <w:bookmarkStart w:id="21" w:name="_Toc203191541"/>
       <w:r>
         <w:rPr>
           <w:lang w:val="pt-BR"/>
         </w:rPr>
         <w:t>Sintaxe</w:t>
       </w:r>
-      <w:bookmarkEnd w:id="22"/>
+      <w:bookmarkEnd w:id="21"/>
     </w:p>
     <w:p>
       <w:pPr>
@@ -6209,25 +6047,8 @@
         <w:t>IDX_</w:t>
       </w:r>
       <w:r>
-        <w:t>{[</w:t>
-      </w:r>
-      <w:proofErr w:type="gramStart"/>
-      <w:r>
-        <w:t>A..Z</w:t>
-      </w:r>
-      <w:proofErr w:type="gramEnd"/>
-      <w:r>
-        <w:t>][</w:t>
-      </w:r>
-      <w:proofErr w:type="spellStart"/>
-      <w:r>
-        <w:t>a..z</w:t>
-      </w:r>
-      <w:proofErr w:type="spellEnd"/>
-      <w:r>
-        <w:t xml:space="preserve">]} → </w:t>
-      </w:r>
-      <w:proofErr w:type="spellStart"/>
+        <w:t xml:space="preserve">{[A..Z][a..z]} → </w:t>
+      </w:r>
       <w:r>
         <w:t>IDX</w:t>
       </w:r>
@@ -6237,7 +6058,6 @@
       <w:r>
         <w:t>Xxxxx</w:t>
       </w:r>
-      <w:proofErr w:type="spellEnd"/>
       <w:r>
         <w:t>, onde:</w:t>
       </w:r>
@@ -6256,13 +6076,8 @@
         <w:ind w:firstLine="709"/>
         <w:jc w:val="both"/>
       </w:pPr>
-      <w:proofErr w:type="spellStart"/>
-      <w:r>
-        <w:t>XxxxxXxxxx</w:t>
-      </w:r>
-      <w:proofErr w:type="spellEnd"/>
-      <w:r>
-        <w:t xml:space="preserve"> – indica o nome do índice no banco de dados. Esse nome deve ser composto pelo nome da tabela mais o nome dos campos chaves.</w:t>
+      <w:r>
+        <w:t>XxxxxXxxxx – indica o nome do índice no banco de dados. Esse nome deve ser composto pelo nome da tabela mais o nome dos campos chaves.</w:t>
       </w:r>
     </w:p>
     <w:p>
@@ -6366,13 +6181,11 @@
       <w:pPr>
         <w:pStyle w:val="Qualiti-Ttulo2"/>
       </w:pPr>
-      <w:bookmarkStart w:id="23" w:name="_Toc203191542"/>
-      <w:proofErr w:type="spellStart"/>
+      <w:bookmarkStart w:id="22" w:name="_Toc203191542"/>
       <w:r>
         <w:t>Exemplos</w:t>
       </w:r>
-      <w:bookmarkEnd w:id="23"/>
-      <w:proofErr w:type="spellEnd"/>
+      <w:bookmarkEnd w:id="22"/>
     </w:p>
     <w:p>
       <w:pPr>
@@ -6394,7 +6207,6 @@
         <w:ind w:firstLine="709"/>
         <w:jc w:val="both"/>
       </w:pPr>
-      <w:proofErr w:type="spellStart"/>
       <w:r>
         <w:t>IDX</w:t>
       </w:r>
@@ -6404,7 +6216,6 @@
       <w:r>
         <w:t>Codigo</w:t>
       </w:r>
-      <w:proofErr w:type="spellEnd"/>
       <w:r>
         <w:t xml:space="preserve">                 – </w:t>
       </w:r>
@@ -6417,7 +6228,6 @@
         <w:ind w:firstLine="709"/>
         <w:jc w:val="both"/>
       </w:pPr>
-      <w:proofErr w:type="spellStart"/>
       <w:r>
         <w:t>IDX</w:t>
       </w:r>
@@ -6427,7 +6237,6 @@
       <w:r>
         <w:t>Nome</w:t>
       </w:r>
-      <w:proofErr w:type="spellEnd"/>
       <w:r>
         <w:t xml:space="preserve">        </w:t>
       </w:r>
@@ -6446,7 +6255,6 @@
         <w:ind w:firstLine="709"/>
         <w:jc w:val="both"/>
       </w:pPr>
-      <w:proofErr w:type="spellStart"/>
       <w:r>
         <w:t>IDX</w:t>
       </w:r>
@@ -6454,19 +6262,7 @@
         <w:t>_CartaoCredito</w:t>
       </w:r>
       <w:r>
-        <w:t>Numero</w:t>
-      </w:r>
-      <w:proofErr w:type="spellEnd"/>
-      <w:r>
-        <w:t xml:space="preserve">    – Índice da Tabela Cartão de </w:t>
-      </w:r>
-      <w:proofErr w:type="spellStart"/>
-      <w:r>
-        <w:t>Crédtio</w:t>
-      </w:r>
-      <w:proofErr w:type="spellEnd"/>
-      <w:r>
-        <w:t xml:space="preserve"> pelo atributo Número.</w:t>
+        <w:t>Numero    – Índice da Tabela Cartão de Crédtio pelo atributo Número.</w:t>
       </w:r>
     </w:p>
     <w:p>
@@ -6495,7 +6291,7 @@
         </w:pBdr>
         <w:shd w:val="clear" w:color="auto" w:fill="E6E6E6"/>
       </w:pPr>
-      <w:bookmarkStart w:id="24" w:name="_Toc203191543"/>
+      <w:bookmarkStart w:id="23" w:name="_Toc203191543"/>
       <w:r>
         <w:t>STORE</w:t>
       </w:r>
@@ -6505,7 +6301,7 @@
       <w:r>
         <w:t xml:space="preserve"> PROCEDURES</w:t>
       </w:r>
-      <w:bookmarkEnd w:id="24"/>
+      <w:bookmarkEnd w:id="23"/>
     </w:p>
     <w:p>
       <w:pPr>
@@ -6519,21 +6315,11 @@
       <w:pPr>
         <w:pStyle w:val="Qualiti-Ttulo2"/>
       </w:pPr>
-      <w:bookmarkStart w:id="25" w:name="_Toc203191544"/>
-      <w:proofErr w:type="spellStart"/>
-      <w:r>
-        <w:t>Regra</w:t>
-      </w:r>
-      <w:proofErr w:type="spellEnd"/>
-      <w:r>
-        <w:t xml:space="preserve"> </w:t>
-      </w:r>
-      <w:proofErr w:type="spellStart"/>
-      <w:r>
-        <w:t>Geral</w:t>
-      </w:r>
-      <w:bookmarkEnd w:id="25"/>
-      <w:proofErr w:type="spellEnd"/>
+      <w:bookmarkStart w:id="24" w:name="_Toc203191544"/>
+      <w:r>
+        <w:t>Regra Geral</w:t>
+      </w:r>
+      <w:bookmarkEnd w:id="24"/>
     </w:p>
     <w:p>
       <w:pPr>
@@ -6568,14 +6354,14 @@
           <w:lang w:val="pt-BR"/>
         </w:rPr>
       </w:pPr>
-      <w:bookmarkStart w:id="26" w:name="_Toc203191545"/>
+      <w:bookmarkStart w:id="25" w:name="_Toc203191545"/>
       <w:r>
         <w:rPr>
           <w:lang w:val="pt-BR"/>
         </w:rPr>
         <w:t>Sintaxe</w:t>
       </w:r>
-      <w:bookmarkEnd w:id="26"/>
+      <w:bookmarkEnd w:id="25"/>
     </w:p>
     <w:p>
       <w:pPr>
@@ -6600,25 +6386,11 @@
         <w:jc w:val="both"/>
       </w:pPr>
       <w:r>
-        <w:t>STP_{INS|DEL|UPD|</w:t>
-      </w:r>
-      <w:proofErr w:type="gramStart"/>
-      <w:r>
-        <w:t>SLC}_</w:t>
-      </w:r>
-      <w:proofErr w:type="gramEnd"/>
-      <w:r>
-        <w:t>{[A..Z][</w:t>
-      </w:r>
-      <w:proofErr w:type="spellStart"/>
-      <w:r>
-        <w:t>a..z</w:t>
-      </w:r>
-      <w:proofErr w:type="spellEnd"/>
-      <w:r>
-        <w:t xml:space="preserve">]} → </w:t>
-      </w:r>
-      <w:proofErr w:type="spellStart"/>
+        <w:t>STP_{INS|DEL|UPD|SLC}_</w:t>
+      </w:r>
+      <w:r>
+        <w:t xml:space="preserve">{[A..Z][a..z]} → </w:t>
+      </w:r>
       <w:r>
         <w:t>STP</w:t>
       </w:r>
@@ -6628,7 +6400,6 @@
       <w:r>
         <w:t>XXX_Xxxxx</w:t>
       </w:r>
-      <w:proofErr w:type="spellEnd"/>
       <w:r>
         <w:t>, onde:</w:t>
       </w:r>
@@ -6648,21 +6419,13 @@
         <w:jc w:val="both"/>
       </w:pPr>
       <w:r>
-        <w:t xml:space="preserve">XXX – identifica a ação principal da </w:t>
-      </w:r>
-      <w:proofErr w:type="spellStart"/>
-      <w:r>
-        <w:t>s</w:t>
+        <w:t>XXX – identifica a ação principal da s</w:t>
       </w:r>
       <w:r>
         <w:t>t</w:t>
       </w:r>
       <w:r>
-        <w:t>ored</w:t>
-      </w:r>
-      <w:proofErr w:type="spellEnd"/>
-      <w:r>
-        <w:t xml:space="preserve"> procedure: INS – Inserção, DEL – Exclusão, UPD – atualização e SLC – consulta a dados.</w:t>
+        <w:t>ored procedure: INS – Inserção, DEL – Exclusão, UPD – atualização e SLC – consulta a dados.</w:t>
       </w:r>
     </w:p>
     <w:p>
@@ -6670,24 +6433,14 @@
         <w:ind w:firstLine="709"/>
         <w:jc w:val="both"/>
       </w:pPr>
-      <w:proofErr w:type="spellStart"/>
-      <w:r>
-        <w:t>Xxxxx</w:t>
-      </w:r>
-      <w:proofErr w:type="spellEnd"/>
-      <w:r>
-        <w:t xml:space="preserve"> – indica o nome da</w:t>
+      <w:r>
+        <w:t>Xxxxx – indica o nome da</w:t>
       </w:r>
       <w:r>
         <w:t xml:space="preserve"> </w:t>
       </w:r>
-      <w:proofErr w:type="spellStart"/>
-      <w:r>
-        <w:t>Stored</w:t>
-      </w:r>
-      <w:proofErr w:type="spellEnd"/>
-      <w:r>
-        <w:t xml:space="preserve"> Procedure </w:t>
+      <w:r>
+        <w:t xml:space="preserve">Stored Procedure </w:t>
       </w:r>
       <w:r>
         <w:t xml:space="preserve">no banco de dados. </w:t>
@@ -6840,13 +6593,11 @@
       <w:pPr>
         <w:pStyle w:val="Qualiti-Ttulo2"/>
       </w:pPr>
-      <w:bookmarkStart w:id="27" w:name="_Toc203191546"/>
-      <w:proofErr w:type="spellStart"/>
+      <w:bookmarkStart w:id="26" w:name="_Toc203191546"/>
       <w:r>
         <w:t>Exemplos</w:t>
       </w:r>
-      <w:bookmarkEnd w:id="27"/>
-      <w:proofErr w:type="spellEnd"/>
+      <w:bookmarkEnd w:id="26"/>
     </w:p>
     <w:p>
       <w:pPr>
@@ -6868,7 +6619,6 @@
         <w:ind w:firstLine="709"/>
         <w:jc w:val="both"/>
       </w:pPr>
-      <w:proofErr w:type="spellStart"/>
       <w:r>
         <w:t>STP</w:t>
       </w:r>
@@ -6879,11 +6629,7 @@
         <w:t>INS_</w:t>
       </w:r>
       <w:r>
-        <w:t>Pessoa</w:t>
-      </w:r>
-      <w:proofErr w:type="spellEnd"/>
-      <w:r>
-        <w:t xml:space="preserve">                 </w:t>
+        <w:t xml:space="preserve">Pessoa                 </w:t>
       </w:r>
       <w:r>
         <w:t xml:space="preserve"> </w:t>
@@ -6891,13 +6637,8 @@
       <w:r>
         <w:t xml:space="preserve">– </w:t>
       </w:r>
-      <w:proofErr w:type="spellStart"/>
-      <w:r>
-        <w:t>Stored</w:t>
-      </w:r>
-      <w:proofErr w:type="spellEnd"/>
-      <w:r>
-        <w:t xml:space="preserve"> Procedure para atualização de dados de Pessoa.</w:t>
+      <w:r>
+        <w:t>Stored Procedure para atualização de dados de Pessoa.</w:t>
       </w:r>
     </w:p>
     <w:p>
@@ -6905,11 +6646,9 @@
         <w:ind w:firstLine="709"/>
         <w:jc w:val="both"/>
       </w:pPr>
-      <w:proofErr w:type="spellStart"/>
       <w:r>
         <w:t>STP_UPD_SaldoCliente</w:t>
       </w:r>
-      <w:proofErr w:type="spellEnd"/>
       <w:r>
         <w:t xml:space="preserve">    </w:t>
       </w:r>
@@ -6919,13 +6658,8 @@
       <w:r>
         <w:t xml:space="preserve">– </w:t>
       </w:r>
-      <w:proofErr w:type="spellStart"/>
-      <w:r>
-        <w:t>Stored</w:t>
-      </w:r>
-      <w:proofErr w:type="spellEnd"/>
-      <w:r>
-        <w:t xml:space="preserve"> Procedure para atualização de saldo do Cliente.</w:t>
+      <w:r>
+        <w:t>Stored Procedure para atualização de saldo do Cliente.</w:t>
       </w:r>
     </w:p>
     <w:p>
@@ -6933,24 +6667,14 @@
         <w:ind w:firstLine="709"/>
         <w:jc w:val="both"/>
       </w:pPr>
-      <w:proofErr w:type="spellStart"/>
-      <w:r>
-        <w:t>STP_SLC_HistoricoFunc</w:t>
-      </w:r>
-      <w:proofErr w:type="spellEnd"/>
-      <w:r>
-        <w:t xml:space="preserve">     </w:t>
+      <w:r>
+        <w:t xml:space="preserve">STP_SLC_HistoricoFunc     </w:t>
       </w:r>
       <w:r>
         <w:t xml:space="preserve">– </w:t>
       </w:r>
-      <w:proofErr w:type="spellStart"/>
-      <w:r>
-        <w:t>Stored</w:t>
-      </w:r>
-      <w:proofErr w:type="spellEnd"/>
-      <w:r>
-        <w:t xml:space="preserve"> Procedure para consulta do histórico do Funcion</w:t>
+      <w:r>
+        <w:t>Stored Procedure para consulta do histórico do Funcion</w:t>
       </w:r>
       <w:r>
         <w:t>ário.</w:t>
@@ -6982,11 +6706,11 @@
         </w:pBdr>
         <w:shd w:val="clear" w:color="auto" w:fill="E6E6E6"/>
       </w:pPr>
-      <w:bookmarkStart w:id="28" w:name="_Toc203191547"/>
+      <w:bookmarkStart w:id="27" w:name="_Toc203191547"/>
       <w:r>
         <w:t>TRIGGER</w:t>
       </w:r>
-      <w:bookmarkEnd w:id="28"/>
+      <w:bookmarkEnd w:id="27"/>
     </w:p>
     <w:p>
       <w:pPr>
@@ -7000,21 +6724,11 @@
       <w:pPr>
         <w:pStyle w:val="Qualiti-Ttulo2"/>
       </w:pPr>
-      <w:bookmarkStart w:id="29" w:name="_Toc203191548"/>
-      <w:proofErr w:type="spellStart"/>
-      <w:r>
-        <w:t>Regra</w:t>
-      </w:r>
-      <w:proofErr w:type="spellEnd"/>
-      <w:r>
-        <w:t xml:space="preserve"> </w:t>
-      </w:r>
-      <w:proofErr w:type="spellStart"/>
-      <w:r>
-        <w:t>Geral</w:t>
-      </w:r>
-      <w:bookmarkEnd w:id="29"/>
-      <w:proofErr w:type="spellEnd"/>
+      <w:bookmarkStart w:id="28" w:name="_Toc203191548"/>
+      <w:r>
+        <w:t>Regra Geral</w:t>
+      </w:r>
+      <w:bookmarkEnd w:id="28"/>
     </w:p>
     <w:p>
       <w:pPr>
@@ -7049,14 +6763,14 @@
           <w:lang w:val="pt-BR"/>
         </w:rPr>
       </w:pPr>
-      <w:bookmarkStart w:id="30" w:name="_Toc203191549"/>
+      <w:bookmarkStart w:id="29" w:name="_Toc203191549"/>
       <w:r>
         <w:rPr>
           <w:lang w:val="pt-BR"/>
         </w:rPr>
         <w:t>Sintaxe</w:t>
       </w:r>
-      <w:bookmarkEnd w:id="30"/>
+      <w:bookmarkEnd w:id="29"/>
     </w:p>
     <w:p>
       <w:pPr>
@@ -7081,25 +6795,11 @@
         <w:jc w:val="both"/>
       </w:pPr>
       <w:r>
-        <w:t>TRG_{INS|DEL|UPD|</w:t>
-      </w:r>
-      <w:proofErr w:type="gramStart"/>
-      <w:r>
-        <w:t>SLC}_</w:t>
-      </w:r>
-      <w:proofErr w:type="gramEnd"/>
-      <w:r>
-        <w:t>{[A..Z][</w:t>
-      </w:r>
-      <w:proofErr w:type="spellStart"/>
-      <w:r>
-        <w:t>a..z</w:t>
-      </w:r>
-      <w:proofErr w:type="spellEnd"/>
-      <w:r>
-        <w:t xml:space="preserve">]} → </w:t>
-      </w:r>
-      <w:proofErr w:type="spellStart"/>
+        <w:t>TRG_{INS|DEL|UPD|SLC}_</w:t>
+      </w:r>
+      <w:r>
+        <w:t xml:space="preserve">{[A..Z][a..z]} → </w:t>
+      </w:r>
       <w:r>
         <w:t>TRG</w:t>
       </w:r>
@@ -7109,7 +6809,6 @@
       <w:r>
         <w:t>XXX_Xxxxx</w:t>
       </w:r>
-      <w:proofErr w:type="spellEnd"/>
       <w:r>
         <w:t>, onde:</w:t>
       </w:r>
@@ -7137,21 +6836,8 @@
         <w:ind w:firstLine="709"/>
         <w:jc w:val="both"/>
       </w:pPr>
-      <w:proofErr w:type="spellStart"/>
-      <w:r>
-        <w:t>Xxxxx</w:t>
-      </w:r>
-      <w:proofErr w:type="spellEnd"/>
-      <w:r>
-        <w:t xml:space="preserve"> – indica o nome da </w:t>
-      </w:r>
-      <w:proofErr w:type="spellStart"/>
-      <w:r>
-        <w:t>Stored</w:t>
-      </w:r>
-      <w:proofErr w:type="spellEnd"/>
-      <w:r>
-        <w:t xml:space="preserve"> Procedure no banco de dados. </w:t>
+      <w:r>
+        <w:t xml:space="preserve">Xxxxx – indica o nome da Stored Procedure no banco de dados. </w:t>
       </w:r>
     </w:p>
     <w:p>
@@ -7283,13 +6969,11 @@
       <w:pPr>
         <w:pStyle w:val="Qualiti-Ttulo2"/>
       </w:pPr>
-      <w:bookmarkStart w:id="31" w:name="_Toc203191550"/>
-      <w:proofErr w:type="spellStart"/>
+      <w:bookmarkStart w:id="30" w:name="_Toc203191550"/>
       <w:r>
         <w:t>Exemplos</w:t>
       </w:r>
-      <w:bookmarkEnd w:id="31"/>
-      <w:proofErr w:type="spellEnd"/>
+      <w:bookmarkEnd w:id="30"/>
     </w:p>
     <w:p>
       <w:pPr>
@@ -7311,13 +6995,8 @@
         <w:ind w:firstLine="709"/>
         <w:jc w:val="both"/>
       </w:pPr>
-      <w:proofErr w:type="spellStart"/>
-      <w:r>
-        <w:t>TRG_DEL_Pessoa</w:t>
-      </w:r>
-      <w:proofErr w:type="spellEnd"/>
-      <w:r>
-        <w:t xml:space="preserve">                 – Trigger para excluir dados de Pessoa.</w:t>
+      <w:r>
+        <w:t>TRG_DEL_Pessoa                 – Trigger para excluir dados de Pessoa.</w:t>
       </w:r>
     </w:p>
     <w:p>
@@ -7325,13 +7004,8 @@
         <w:ind w:firstLine="709"/>
         <w:jc w:val="both"/>
       </w:pPr>
-      <w:proofErr w:type="spellStart"/>
-      <w:r>
-        <w:t>TRG_UPD_SaldoCliente</w:t>
-      </w:r>
-      <w:proofErr w:type="spellEnd"/>
-      <w:r>
-        <w:t xml:space="preserve">      – Trigger para atualização de saldo do Cliente.</w:t>
+      <w:r>
+        <w:t>TRG_UPD_SaldoCliente      – Trigger para atualização de saldo do Cliente.</w:t>
       </w:r>
     </w:p>
     <w:p>
@@ -7339,16 +7013,11 @@
         <w:ind w:firstLine="709"/>
         <w:jc w:val="both"/>
       </w:pPr>
-      <w:proofErr w:type="spellStart"/>
       <w:r>
         <w:t>TRG</w:t>
       </w:r>
       <w:r>
-        <w:t>_SLC_HistoricoFunc</w:t>
-      </w:r>
-      <w:proofErr w:type="spellEnd"/>
-      <w:r>
-        <w:t xml:space="preserve">     – </w:t>
+        <w:t xml:space="preserve">_SLC_HistoricoFunc     – </w:t>
       </w:r>
       <w:r>
         <w:t>Trigger</w:t>
@@ -7389,11 +7058,11 @@
         </w:pBdr>
         <w:shd w:val="clear" w:color="auto" w:fill="E6E6E6"/>
       </w:pPr>
-      <w:bookmarkStart w:id="32" w:name="_Toc203191551"/>
+      <w:bookmarkStart w:id="31" w:name="_Toc203191551"/>
       <w:r>
         <w:t>CHECK</w:t>
       </w:r>
-      <w:bookmarkEnd w:id="32"/>
+      <w:bookmarkEnd w:id="31"/>
     </w:p>
     <w:p>
       <w:pPr>
@@ -7407,21 +7076,11 @@
       <w:pPr>
         <w:pStyle w:val="Qualiti-Ttulo2"/>
       </w:pPr>
-      <w:bookmarkStart w:id="33" w:name="_Toc203191552"/>
-      <w:proofErr w:type="spellStart"/>
-      <w:r>
-        <w:t>Regra</w:t>
-      </w:r>
-      <w:proofErr w:type="spellEnd"/>
-      <w:r>
-        <w:t xml:space="preserve"> </w:t>
-      </w:r>
-      <w:proofErr w:type="spellStart"/>
-      <w:r>
-        <w:t>Geral</w:t>
-      </w:r>
-      <w:bookmarkEnd w:id="33"/>
-      <w:proofErr w:type="spellEnd"/>
+      <w:bookmarkStart w:id="32" w:name="_Toc203191552"/>
+      <w:r>
+        <w:t>Regra Geral</w:t>
+      </w:r>
+      <w:bookmarkEnd w:id="32"/>
     </w:p>
     <w:p>
       <w:pPr>
@@ -7456,7 +7115,7 @@
           <w:lang w:val="pt-BR"/>
         </w:rPr>
       </w:pPr>
-      <w:bookmarkStart w:id="34" w:name="_Toc203191553"/>
+      <w:bookmarkStart w:id="33" w:name="_Toc203191553"/>
       <w:r>
         <w:rPr>
           <w:lang w:val="pt-BR"/>
@@ -7464,7 +7123,7 @@
         <w:lastRenderedPageBreak/>
         <w:t>Sintaxe</w:t>
       </w:r>
-      <w:bookmarkEnd w:id="34"/>
+      <w:bookmarkEnd w:id="33"/>
     </w:p>
     <w:p>
       <w:pPr>
@@ -7495,42 +7154,17 @@
         <w:t>_</w:t>
       </w:r>
       <w:r>
-        <w:t>{[</w:t>
-      </w:r>
-      <w:proofErr w:type="gramStart"/>
-      <w:r>
-        <w:t>A..Z</w:t>
-      </w:r>
-      <w:proofErr w:type="gramEnd"/>
-      <w:r>
-        <w:t>][</w:t>
-      </w:r>
-      <w:proofErr w:type="spellStart"/>
-      <w:r>
-        <w:t>a..z</w:t>
-      </w:r>
-      <w:proofErr w:type="spellEnd"/>
-      <w:r>
-        <w:t>]}</w:t>
+        <w:t>{[A..Z][a..z]}</w:t>
       </w:r>
       <w:r>
         <w:t>_</w:t>
       </w:r>
       <w:r>
-        <w:t>{[A..Z][</w:t>
-      </w:r>
-      <w:proofErr w:type="spellStart"/>
-      <w:r>
-        <w:t>a..z</w:t>
-      </w:r>
-      <w:proofErr w:type="spellEnd"/>
-      <w:r>
-        <w:t>]}</w:t>
+        <w:t>{[A..Z][a..z]}</w:t>
       </w:r>
       <w:r>
         <w:t xml:space="preserve"> → </w:t>
       </w:r>
-      <w:proofErr w:type="spellStart"/>
       <w:r>
         <w:t>CHK</w:t>
       </w:r>
@@ -7546,7 +7180,6 @@
       <w:r>
         <w:t>_Xxxxx</w:t>
       </w:r>
-      <w:proofErr w:type="spellEnd"/>
       <w:r>
         <w:t>, onde:</w:t>
       </w:r>
@@ -7565,27 +7198,17 @@
         <w:ind w:firstLine="709"/>
         <w:jc w:val="both"/>
       </w:pPr>
-      <w:proofErr w:type="spellStart"/>
       <w:r>
         <w:t>Xxxxx</w:t>
       </w:r>
       <w:r>
         <w:t>_Xxxxx</w:t>
       </w:r>
-      <w:proofErr w:type="spellEnd"/>
       <w:r>
         <w:t xml:space="preserve"> – indica o nome da </w:t>
       </w:r>
       <w:r>
-        <w:t xml:space="preserve">tabela seguido pelo nome da coluna onde haverá o </w:t>
-      </w:r>
-      <w:proofErr w:type="spellStart"/>
-      <w:r>
-        <w:t>check</w:t>
-      </w:r>
-      <w:proofErr w:type="spellEnd"/>
-      <w:r>
-        <w:t>.</w:t>
+        <w:t>tabela seguido pelo nome da coluna onde haverá o check.</w:t>
       </w:r>
     </w:p>
     <w:p>
@@ -7666,13 +7289,11 @@
       <w:pPr>
         <w:pStyle w:val="Qualiti-Ttulo2"/>
       </w:pPr>
-      <w:bookmarkStart w:id="35" w:name="_Toc203191554"/>
-      <w:proofErr w:type="spellStart"/>
+      <w:bookmarkStart w:id="34" w:name="_Toc203191554"/>
       <w:r>
         <w:t>Exemplos</w:t>
       </w:r>
-      <w:bookmarkEnd w:id="35"/>
-      <w:proofErr w:type="spellEnd"/>
+      <w:bookmarkEnd w:id="34"/>
     </w:p>
     <w:p>
       <w:pPr>
@@ -7694,7 +7315,6 @@
         <w:ind w:firstLine="709"/>
         <w:jc w:val="both"/>
       </w:pPr>
-      <w:proofErr w:type="spellStart"/>
       <w:r>
         <w:t>CHK</w:t>
       </w:r>
@@ -7710,17 +7330,11 @@
       <w:r>
         <w:t>Cpf</w:t>
       </w:r>
-      <w:proofErr w:type="spellEnd"/>
       <w:r>
         <w:t xml:space="preserve">                 – </w:t>
       </w:r>
-      <w:proofErr w:type="spellStart"/>
-      <w:r>
-        <w:t>Check</w:t>
-      </w:r>
-      <w:proofErr w:type="spellEnd"/>
-      <w:r>
-        <w:t xml:space="preserve"> no campo CPF da tabela Pessoa.</w:t>
+      <w:r>
+        <w:t>Check no campo CPF da tabela Pessoa.</w:t>
       </w:r>
     </w:p>
     <w:p>
@@ -7728,7 +7342,6 @@
         <w:ind w:firstLine="709"/>
         <w:jc w:val="both"/>
       </w:pPr>
-      <w:proofErr w:type="spellStart"/>
       <w:r>
         <w:t>CHK</w:t>
       </w:r>
@@ -7736,22 +7349,13 @@
         <w:t>_</w:t>
       </w:r>
       <w:r>
-        <w:t>Cliente_Sexo</w:t>
-      </w:r>
-      <w:proofErr w:type="spellEnd"/>
-      <w:r>
-        <w:t xml:space="preserve">         </w:t>
+        <w:t xml:space="preserve">Cliente_Sexo         </w:t>
       </w:r>
       <w:r>
         <w:t xml:space="preserve">     – </w:t>
       </w:r>
-      <w:proofErr w:type="spellStart"/>
-      <w:r>
-        <w:t>Check</w:t>
-      </w:r>
-      <w:proofErr w:type="spellEnd"/>
-      <w:r>
-        <w:t xml:space="preserve"> no campo sexo da tabela Cliente.</w:t>
+      <w:r>
+        <w:t>Check no campo sexo da tabela Cliente.</w:t>
       </w:r>
     </w:p>
     <w:p>
@@ -7783,11 +7387,11 @@
         </w:pBdr>
         <w:shd w:val="clear" w:color="auto" w:fill="E6E6E6"/>
       </w:pPr>
-      <w:bookmarkStart w:id="36" w:name="_Toc203191555"/>
+      <w:bookmarkStart w:id="35" w:name="_Toc203191555"/>
       <w:r>
         <w:t>SEQUENCE</w:t>
       </w:r>
-      <w:bookmarkEnd w:id="36"/>
+      <w:bookmarkEnd w:id="35"/>
     </w:p>
     <w:p>
       <w:pPr>
@@ -7801,72 +7405,30 @@
       <w:pPr>
         <w:pStyle w:val="Qualiti-Ttulo2"/>
       </w:pPr>
-      <w:bookmarkStart w:id="37" w:name="_Toc203191556"/>
-      <w:proofErr w:type="spellStart"/>
-      <w:r>
-        <w:t>Regra</w:t>
-      </w:r>
-      <w:proofErr w:type="spellEnd"/>
+      <w:bookmarkStart w:id="36" w:name="_Toc203191556"/>
+      <w:r>
+        <w:t>Regra Geral</w:t>
+      </w:r>
+      <w:bookmarkEnd w:id="36"/>
+    </w:p>
+    <w:p>
+      <w:pPr>
+        <w:pStyle w:val="EstiloJustificadoPrimeiralinha15cm"/>
+      </w:pPr>
+    </w:p>
+    <w:p>
+      <w:pPr>
+        <w:ind w:firstLine="709"/>
+        <w:jc w:val="both"/>
+      </w:pPr>
+      <w:r>
+        <w:t>Uma sequence é um objeto do banco de dados criado pelo usuário, que pode ser compartilhado por vários usuários para gerar números seqüenciais inteiros exclusivos. Normalmente, as sequences são utilizadas para criar um valor de PRIMARY KEY, que deve ser exclusivo para cada linha.</w:t>
+      </w:r>
       <w:r>
         <w:t xml:space="preserve"> </w:t>
       </w:r>
-      <w:proofErr w:type="spellStart"/>
-      <w:r>
-        <w:t>Geral</w:t>
-      </w:r>
-      <w:bookmarkEnd w:id="37"/>
-      <w:proofErr w:type="spellEnd"/>
-    </w:p>
-    <w:p>
-      <w:pPr>
-        <w:pStyle w:val="EstiloJustificadoPrimeiralinha15cm"/>
-      </w:pPr>
-    </w:p>
-    <w:p>
-      <w:pPr>
-        <w:ind w:firstLine="709"/>
-        <w:jc w:val="both"/>
-      </w:pPr>
-      <w:r>
-        <w:t xml:space="preserve">Uma </w:t>
-      </w:r>
-      <w:proofErr w:type="spellStart"/>
-      <w:r>
-        <w:t>sequence</w:t>
-      </w:r>
-      <w:proofErr w:type="spellEnd"/>
-      <w:r>
-        <w:t xml:space="preserve"> é um objeto do banco de dados criado pelo usuário, que pode ser compartilhado por vários usuários para gerar números seqüenciais inteiros exclusivos. Normalmente, as </w:t>
-      </w:r>
-      <w:proofErr w:type="spellStart"/>
-      <w:r>
-        <w:t>sequences</w:t>
-      </w:r>
-      <w:proofErr w:type="spellEnd"/>
-      <w:r>
-        <w:t xml:space="preserve"> são utilizadas para criar um valor de PRIMARY KEY, que deve ser exclusivo para cada linha.</w:t>
-      </w:r>
-      <w:r>
-        <w:t xml:space="preserve"> </w:t>
-      </w:r>
-      <w:r>
-        <w:t xml:space="preserve">Os números da </w:t>
-      </w:r>
-      <w:proofErr w:type="spellStart"/>
-      <w:r>
-        <w:t>sequence</w:t>
-      </w:r>
-      <w:proofErr w:type="spellEnd"/>
-      <w:r>
-        <w:t xml:space="preserve"> são armazenados e gerados de modo independente das tabelas. Portanto, a mesma </w:t>
-      </w:r>
-      <w:proofErr w:type="spellStart"/>
-      <w:r>
-        <w:t>sequence</w:t>
-      </w:r>
-      <w:proofErr w:type="spellEnd"/>
-      <w:r>
-        <w:t xml:space="preserve"> pode ser usada para várias tabelas.</w:t>
+      <w:r>
+        <w:t>Os números da sequence são armazenados e gerados de modo independente das tabelas. Portanto, a mesma sequence pode ser usada para várias tabelas.</w:t>
       </w:r>
     </w:p>
     <w:p>
@@ -7882,14 +7444,14 @@
           <w:lang w:val="pt-BR"/>
         </w:rPr>
       </w:pPr>
-      <w:bookmarkStart w:id="38" w:name="_Toc203191557"/>
+      <w:bookmarkStart w:id="37" w:name="_Toc203191557"/>
       <w:r>
         <w:rPr>
           <w:lang w:val="pt-BR"/>
         </w:rPr>
         <w:t>Sintaxe</w:t>
       </w:r>
-      <w:bookmarkEnd w:id="38"/>
+      <w:bookmarkEnd w:id="37"/>
     </w:p>
     <w:p>
       <w:pPr>
@@ -7917,25 +7479,8 @@
         <w:t>SQC_</w:t>
       </w:r>
       <w:r>
-        <w:t>{[</w:t>
-      </w:r>
-      <w:proofErr w:type="gramStart"/>
-      <w:r>
-        <w:t>A..Z</w:t>
-      </w:r>
-      <w:proofErr w:type="gramEnd"/>
-      <w:r>
-        <w:t>][</w:t>
-      </w:r>
-      <w:proofErr w:type="spellStart"/>
-      <w:r>
-        <w:t>a..z</w:t>
-      </w:r>
-      <w:proofErr w:type="spellEnd"/>
-      <w:r>
-        <w:t xml:space="preserve">]} → </w:t>
-      </w:r>
-      <w:proofErr w:type="spellStart"/>
+        <w:t xml:space="preserve">{[A..Z][a..z]} → </w:t>
+      </w:r>
       <w:r>
         <w:t>SQC</w:t>
       </w:r>
@@ -7945,7 +7490,6 @@
       <w:r>
         <w:t>Xxxxx</w:t>
       </w:r>
-      <w:proofErr w:type="spellEnd"/>
       <w:r>
         <w:t>, onde:</w:t>
       </w:r>
@@ -7964,24 +7508,11 @@
         <w:ind w:firstLine="709"/>
         <w:jc w:val="both"/>
       </w:pPr>
-      <w:proofErr w:type="spellStart"/>
-      <w:r>
-        <w:t>Xxxxx</w:t>
-      </w:r>
-      <w:proofErr w:type="spellEnd"/>
-      <w:r>
-        <w:t xml:space="preserve"> – indica o nome d</w:t>
-      </w:r>
-      <w:r>
-        <w:t xml:space="preserve">o campo que utilizará a </w:t>
-      </w:r>
-      <w:proofErr w:type="spellStart"/>
-      <w:r>
-        <w:t>Sequence</w:t>
-      </w:r>
-      <w:proofErr w:type="spellEnd"/>
-      <w:r>
-        <w:t>.</w:t>
+      <w:r>
+        <w:t>Xxxxx – indica o nome d</w:t>
+      </w:r>
+      <w:r>
+        <w:t>o campo que utilizará a Sequence.</w:t>
       </w:r>
     </w:p>
     <w:p>
@@ -8062,13 +7593,11 @@
       <w:pPr>
         <w:pStyle w:val="Qualiti-Ttulo2"/>
       </w:pPr>
-      <w:bookmarkStart w:id="39" w:name="_Toc203191558"/>
-      <w:proofErr w:type="spellStart"/>
+      <w:bookmarkStart w:id="38" w:name="_Toc203191558"/>
       <w:r>
         <w:t>Exemplos</w:t>
       </w:r>
-      <w:bookmarkEnd w:id="39"/>
-      <w:proofErr w:type="spellEnd"/>
+      <w:bookmarkEnd w:id="38"/>
     </w:p>
     <w:p>
       <w:pPr>
@@ -8090,7 +7619,6 @@
         <w:ind w:firstLine="709"/>
         <w:jc w:val="both"/>
       </w:pPr>
-      <w:proofErr w:type="spellStart"/>
       <w:r>
         <w:t>SQC</w:t>
       </w:r>
@@ -8098,52 +7626,31 @@
         <w:t>_</w:t>
       </w:r>
       <w:r>
-        <w:t>Inscricao</w:t>
-      </w:r>
-      <w:proofErr w:type="spellEnd"/>
-      <w:r>
-        <w:t xml:space="preserve">           </w:t>
+        <w:t xml:space="preserve">Inscricao           </w:t>
       </w:r>
       <w:r>
         <w:t xml:space="preserve">– </w:t>
       </w:r>
-      <w:proofErr w:type="spellStart"/>
-      <w:r>
-        <w:t>Sequence</w:t>
-      </w:r>
-      <w:proofErr w:type="spellEnd"/>
-      <w:r>
-        <w:t xml:space="preserve"> para o campo </w:t>
-      </w:r>
-      <w:proofErr w:type="spellStart"/>
-      <w:r>
-        <w:t>incrição</w:t>
-      </w:r>
-      <w:proofErr w:type="spellEnd"/>
+      <w:r>
+        <w:t>Sequence para o campo incrição</w:t>
+      </w:r>
     </w:p>
     <w:p>
       <w:pPr>
         <w:ind w:firstLine="709"/>
         <w:jc w:val="both"/>
       </w:pPr>
-      <w:proofErr w:type="spellStart"/>
       <w:r>
         <w:t>SQC_</w:t>
       </w:r>
       <w:r>
         <w:t>Solicitacao</w:t>
       </w:r>
-      <w:proofErr w:type="spellEnd"/>
       <w:r>
         <w:t xml:space="preserve">        – </w:t>
       </w:r>
-      <w:proofErr w:type="spellStart"/>
-      <w:r>
-        <w:t>Sequence</w:t>
-      </w:r>
-      <w:proofErr w:type="spellEnd"/>
-      <w:r>
-        <w:t xml:space="preserve"> para o campo</w:t>
+      <w:r>
+        <w:t>Sequence para o campo</w:t>
       </w:r>
       <w:r>
         <w:t xml:space="preserve"> solicitação.</w:t>
@@ -8168,7 +7675,7 @@
 </file>
 
 <file path=word/endnotes.xml><?xml version="1.0" encoding="utf-8"?>
-<w:endnotes xmlns:wpc="http://schemas.microsoft.com/office/word/2010/wordprocessingCanvas" xmlns:cx="http://schemas.microsoft.com/office/drawing/2014/chartex" xmlns:cx1="http://schemas.microsoft.com/office/drawing/2015/9/8/chartex" xmlns:cx2="http://schemas.microsoft.com/office/drawing/2015/10/21/chartex" xmlns:cx3="http://schemas.microsoft.com/office/drawing/2016/5/9/chartex" xmlns:cx4="http://schemas.microsoft.com/office/drawing/2016/5/10/chartex" xmlns:cx5="http://schemas.microsoft.com/office/drawing/2016/5/11/chartex" xmlns:cx6="http://schemas.microsoft.com/office/drawing/2016/5/12/chartex" xmlns:cx7="http://schemas.microsoft.com/office/drawing/2016/5/13/chartex" xmlns:cx8="http://schemas.microsoft.com/office/drawing/2016/5/14/chartex" xmlns:mc="http://schemas.openxmlformats.org/markup-compatibility/2006" xmlns:aink="http://schemas.microsoft.com/office/drawing/2016/ink" xmlns:am3d="http://schemas.microsoft.com/office/drawing/2017/model3d" xmlns:o="urn:schemas-microsoft-com:office:office" xmlns:r="http://schemas.openxmlformats.org/officeDocument/2006/relationships" xmlns:m="http://schemas.openxmlformats.org/officeDocument/2006/math" xmlns:v="urn:schemas-microsoft-com:vml" xmlns:wp14="http://schemas.microsoft.com/office/word/2010/wordprocessingDrawing" xmlns:wp="http://schemas.openxmlformats.org/drawingml/2006/wordprocessingDrawing" xmlns:w10="urn:schemas-microsoft-com:office:word" xmlns:w="http://schemas.openxmlformats.org/wordprocessingml/2006/main" xmlns:w14="http://schemas.microsoft.com/office/word/2010/wordml" xmlns:w15="http://schemas.microsoft.com/office/word/2012/wordml" xmlns:w16cid="http://schemas.microsoft.com/office/word/2016/wordml/cid" xmlns:w16se="http://schemas.microsoft.com/office/word/2015/wordml/symex" xmlns:wpg="http://schemas.microsoft.com/office/word/2010/wordprocessingGroup" xmlns:wpi="http://schemas.microsoft.com/office/word/2010/wordprocessingInk" xmlns:wne="http://schemas.microsoft.com/office/word/2006/wordml" xmlns:wps="http://schemas.microsoft.com/office/word/2010/wordprocessingShape" mc:Ignorable="w14 w15 w16se w16cid wp14">
+<w:endnotes xmlns:wpc="http://schemas.microsoft.com/office/word/2010/wordprocessingCanvas" xmlns:cx="http://schemas.microsoft.com/office/drawing/2014/chartex" xmlns:cx1="http://schemas.microsoft.com/office/drawing/2015/9/8/chartex" xmlns:cx2="http://schemas.microsoft.com/office/drawing/2015/10/21/chartex" xmlns:cx3="http://schemas.microsoft.com/office/drawing/2016/5/9/chartex" xmlns:cx4="http://schemas.microsoft.com/office/drawing/2016/5/10/chartex" xmlns:cx5="http://schemas.microsoft.com/office/drawing/2016/5/11/chartex" xmlns:cx6="http://schemas.microsoft.com/office/drawing/2016/5/12/chartex" xmlns:cx7="http://schemas.microsoft.com/office/drawing/2016/5/13/chartex" xmlns:cx8="http://schemas.microsoft.com/office/drawing/2016/5/14/chartex" xmlns:mc="http://schemas.openxmlformats.org/markup-compatibility/2006" xmlns:aink="http://schemas.microsoft.com/office/drawing/2016/ink" xmlns:am3d="http://schemas.microsoft.com/office/drawing/2017/model3d" xmlns:o="urn:schemas-microsoft-com:office:office" xmlns:oel="http://schemas.microsoft.com/office/2019/extlst" xmlns:r="http://schemas.openxmlformats.org/officeDocument/2006/relationships" xmlns:m="http://schemas.openxmlformats.org/officeDocument/2006/math" xmlns:v="urn:schemas-microsoft-com:vml" xmlns:wp14="http://schemas.microsoft.com/office/word/2010/wordprocessingDrawing" xmlns:wp="http://schemas.openxmlformats.org/drawingml/2006/wordprocessingDrawing" xmlns:w10="urn:schemas-microsoft-com:office:word" xmlns:w="http://schemas.openxmlformats.org/wordprocessingml/2006/main" xmlns:w14="http://schemas.microsoft.com/office/word/2010/wordml" xmlns:w15="http://schemas.microsoft.com/office/word/2012/wordml" xmlns:w16cex="http://schemas.microsoft.com/office/word/2018/wordml/cex" xmlns:w16cid="http://schemas.microsoft.com/office/word/2016/wordml/cid" xmlns:w16="http://schemas.microsoft.com/office/word/2018/wordml" xmlns:w16du="http://schemas.microsoft.com/office/word/2023/wordml/word16du" xmlns:w16sdtdh="http://schemas.microsoft.com/office/word/2020/wordml/sdtdatahash" xmlns:w16se="http://schemas.microsoft.com/office/word/2015/wordml/symex" xmlns:wpg="http://schemas.microsoft.com/office/word/2010/wordprocessingGroup" xmlns:wpi="http://schemas.microsoft.com/office/word/2010/wordprocessingInk" xmlns:wne="http://schemas.microsoft.com/office/word/2006/wordml" xmlns:wps="http://schemas.microsoft.com/office/word/2010/wordprocessingShape" mc:Ignorable="w14 w15 w16se w16cid w16 w16cex w16sdtdh w16du wp14">
   <w:endnote w:type="separator" w:id="-1">
     <w:p>
       <w:r>
@@ -8187,7 +7694,7 @@
 </file>
 
 <file path=word/footnotes.xml><?xml version="1.0" encoding="utf-8"?>
-<w:footnotes xmlns:wpc="http://schemas.microsoft.com/office/word/2010/wordprocessingCanvas" xmlns:cx="http://schemas.microsoft.com/office/drawing/2014/chartex" xmlns:cx1="http://schemas.microsoft.com/office/drawing/2015/9/8/chartex" xmlns:cx2="http://schemas.microsoft.com/office/drawing/2015/10/21/chartex" xmlns:cx3="http://schemas.microsoft.com/office/drawing/2016/5/9/chartex" xmlns:cx4="http://schemas.microsoft.com/office/drawing/2016/5/10/chartex" xmlns:cx5="http://schemas.microsoft.com/office/drawing/2016/5/11/chartex" xmlns:cx6="http://schemas.microsoft.com/office/drawing/2016/5/12/chartex" xmlns:cx7="http://schemas.microsoft.com/office/drawing/2016/5/13/chartex" xmlns:cx8="http://schemas.microsoft.com/office/drawing/2016/5/14/chartex" xmlns:mc="http://schemas.openxmlformats.org/markup-compatibility/2006" xmlns:aink="http://schemas.microsoft.com/office/drawing/2016/ink" xmlns:am3d="http://schemas.microsoft.com/office/drawing/2017/model3d" xmlns:o="urn:schemas-microsoft-com:office:office" xmlns:r="http://schemas.openxmlformats.org/officeDocument/2006/relationships" xmlns:m="http://schemas.openxmlformats.org/officeDocument/2006/math" xmlns:v="urn:schemas-microsoft-com:vml" xmlns:wp14="http://schemas.microsoft.com/office/word/2010/wordprocessingDrawing" xmlns:wp="http://schemas.openxmlformats.org/drawingml/2006/wordprocessingDrawing" xmlns:w10="urn:schemas-microsoft-com:office:word" xmlns:w="http://schemas.openxmlformats.org/wordprocessingml/2006/main" xmlns:w14="http://schemas.microsoft.com/office/word/2010/wordml" xmlns:w15="http://schemas.microsoft.com/office/word/2012/wordml" xmlns:w16cid="http://schemas.microsoft.com/office/word/2016/wordml/cid" xmlns:w16se="http://schemas.microsoft.com/office/word/2015/wordml/symex" xmlns:wpg="http://schemas.microsoft.com/office/word/2010/wordprocessingGroup" xmlns:wpi="http://schemas.microsoft.com/office/word/2010/wordprocessingInk" xmlns:wne="http://schemas.microsoft.com/office/word/2006/wordml" xmlns:wps="http://schemas.microsoft.com/office/word/2010/wordprocessingShape" mc:Ignorable="w14 w15 w16se w16cid wp14">
+<w:footnotes xmlns:wpc="http://schemas.microsoft.com/office/word/2010/wordprocessingCanvas" xmlns:cx="http://schemas.microsoft.com/office/drawing/2014/chartex" xmlns:cx1="http://schemas.microsoft.com/office/drawing/2015/9/8/chartex" xmlns:cx2="http://schemas.microsoft.com/office/drawing/2015/10/21/chartex" xmlns:cx3="http://schemas.microsoft.com/office/drawing/2016/5/9/chartex" xmlns:cx4="http://schemas.microsoft.com/office/drawing/2016/5/10/chartex" xmlns:cx5="http://schemas.microsoft.com/office/drawing/2016/5/11/chartex" xmlns:cx6="http://schemas.microsoft.com/office/drawing/2016/5/12/chartex" xmlns:cx7="http://schemas.microsoft.com/office/drawing/2016/5/13/chartex" xmlns:cx8="http://schemas.microsoft.com/office/drawing/2016/5/14/chartex" xmlns:mc="http://schemas.openxmlformats.org/markup-compatibility/2006" xmlns:aink="http://schemas.microsoft.com/office/drawing/2016/ink" xmlns:am3d="http://schemas.microsoft.com/office/drawing/2017/model3d" xmlns:o="urn:schemas-microsoft-com:office:office" xmlns:oel="http://schemas.microsoft.com/office/2019/extlst" xmlns:r="http://schemas.openxmlformats.org/officeDocument/2006/relationships" xmlns:m="http://schemas.openxmlformats.org/officeDocument/2006/math" xmlns:v="urn:schemas-microsoft-com:vml" xmlns:wp14="http://schemas.microsoft.com/office/word/2010/wordprocessingDrawing" xmlns:wp="http://schemas.openxmlformats.org/drawingml/2006/wordprocessingDrawing" xmlns:w10="urn:schemas-microsoft-com:office:word" xmlns:w="http://schemas.openxmlformats.org/wordprocessingml/2006/main" xmlns:w14="http://schemas.microsoft.com/office/word/2010/wordml" xmlns:w15="http://schemas.microsoft.com/office/word/2012/wordml" xmlns:w16cex="http://schemas.microsoft.com/office/word/2018/wordml/cex" xmlns:w16cid="http://schemas.microsoft.com/office/word/2016/wordml/cid" xmlns:w16="http://schemas.microsoft.com/office/word/2018/wordml" xmlns:w16du="http://schemas.microsoft.com/office/word/2023/wordml/word16du" xmlns:w16sdtdh="http://schemas.microsoft.com/office/word/2020/wordml/sdtdatahash" xmlns:w16se="http://schemas.microsoft.com/office/word/2015/wordml/symex" xmlns:wpg="http://schemas.microsoft.com/office/word/2010/wordprocessingGroup" xmlns:wpi="http://schemas.microsoft.com/office/word/2010/wordprocessingInk" xmlns:wne="http://schemas.microsoft.com/office/word/2006/wordml" xmlns:wps="http://schemas.microsoft.com/office/word/2010/wordprocessingShape" mc:Ignorable="w14 w15 w16se w16cid w16 w16cex w16sdtdh w16du wp14">
   <w:footnote w:type="separator" w:id="-1">
     <w:p>
       <w:r>
@@ -8206,7 +7713,7 @@
 </file>
 
 <file path=word/header1.xml><?xml version="1.0" encoding="utf-8"?>
-<w:hdr xmlns:wpc="http://schemas.microsoft.com/office/word/2010/wordprocessingCanvas" xmlns:cx="http://schemas.microsoft.com/office/drawing/2014/chartex" xmlns:cx1="http://schemas.microsoft.com/office/drawing/2015/9/8/chartex" xmlns:cx2="http://schemas.microsoft.com/office/drawing/2015/10/21/chartex" xmlns:cx3="http://schemas.microsoft.com/office/drawing/2016/5/9/chartex" xmlns:cx4="http://schemas.microsoft.com/office/drawing/2016/5/10/chartex" xmlns:cx5="http://schemas.microsoft.com/office/drawing/2016/5/11/chartex" xmlns:cx6="http://schemas.microsoft.com/office/drawing/2016/5/12/chartex" xmlns:cx7="http://schemas.microsoft.com/office/drawing/2016/5/13/chartex" xmlns:cx8="http://schemas.microsoft.com/office/drawing/2016/5/14/chartex" xmlns:mc="http://schemas.openxmlformats.org/markup-compatibility/2006" xmlns:aink="http://schemas.microsoft.com/office/drawing/2016/ink" xmlns:am3d="http://schemas.microsoft.com/office/drawing/2017/model3d" xmlns:o="urn:schemas-microsoft-com:office:office" xmlns:r="http://schemas.openxmlformats.org/officeDocument/2006/relationships" xmlns:m="http://schemas.openxmlformats.org/officeDocument/2006/math" xmlns:v="urn:schemas-microsoft-com:vml" xmlns:wp14="http://schemas.microsoft.com/office/word/2010/wordprocessingDrawing" xmlns:wp="http://schemas.openxmlformats.org/drawingml/2006/wordprocessingDrawing" xmlns:w10="urn:schemas-microsoft-com:office:word" xmlns:w="http://schemas.openxmlformats.org/wordprocessingml/2006/main" xmlns:w14="http://schemas.microsoft.com/office/word/2010/wordml" xmlns:w15="http://schemas.microsoft.com/office/word/2012/wordml" xmlns:w16cid="http://schemas.microsoft.com/office/word/2016/wordml/cid" xmlns:w16se="http://schemas.microsoft.com/office/word/2015/wordml/symex" xmlns:wpg="http://schemas.microsoft.com/office/word/2010/wordprocessingGroup" xmlns:wpi="http://schemas.microsoft.com/office/word/2010/wordprocessingInk" xmlns:wne="http://schemas.microsoft.com/office/word/2006/wordml" xmlns:wps="http://schemas.microsoft.com/office/word/2010/wordprocessingShape" mc:Ignorable="w14 w15 w16se w16cid wp14">
+<w:hdr xmlns:wpc="http://schemas.microsoft.com/office/word/2010/wordprocessingCanvas" xmlns:cx="http://schemas.microsoft.com/office/drawing/2014/chartex" xmlns:cx1="http://schemas.microsoft.com/office/drawing/2015/9/8/chartex" xmlns:cx2="http://schemas.microsoft.com/office/drawing/2015/10/21/chartex" xmlns:cx3="http://schemas.microsoft.com/office/drawing/2016/5/9/chartex" xmlns:cx4="http://schemas.microsoft.com/office/drawing/2016/5/10/chartex" xmlns:cx5="http://schemas.microsoft.com/office/drawing/2016/5/11/chartex" xmlns:cx6="http://schemas.microsoft.com/office/drawing/2016/5/12/chartex" xmlns:cx7="http://schemas.microsoft.com/office/drawing/2016/5/13/chartex" xmlns:cx8="http://schemas.microsoft.com/office/drawing/2016/5/14/chartex" xmlns:mc="http://schemas.openxmlformats.org/markup-compatibility/2006" xmlns:aink="http://schemas.microsoft.com/office/drawing/2016/ink" xmlns:am3d="http://schemas.microsoft.com/office/drawing/2017/model3d" xmlns:o="urn:schemas-microsoft-com:office:office" xmlns:oel="http://schemas.microsoft.com/office/2019/extlst" xmlns:r="http://schemas.openxmlformats.org/officeDocument/2006/relationships" xmlns:m="http://schemas.openxmlformats.org/officeDocument/2006/math" xmlns:v="urn:schemas-microsoft-com:vml" xmlns:wp14="http://schemas.microsoft.com/office/word/2010/wordprocessingDrawing" xmlns:wp="http://schemas.openxmlformats.org/drawingml/2006/wordprocessingDrawing" xmlns:w10="urn:schemas-microsoft-com:office:word" xmlns:w="http://schemas.openxmlformats.org/wordprocessingml/2006/main" xmlns:w14="http://schemas.microsoft.com/office/word/2010/wordml" xmlns:w15="http://schemas.microsoft.com/office/word/2012/wordml" xmlns:w16cex="http://schemas.microsoft.com/office/word/2018/wordml/cex" xmlns:w16cid="http://schemas.microsoft.com/office/word/2016/wordml/cid" xmlns:w16="http://schemas.microsoft.com/office/word/2018/wordml" xmlns:w16du="http://schemas.microsoft.com/office/word/2023/wordml/word16du" xmlns:w16sdtdh="http://schemas.microsoft.com/office/word/2020/wordml/sdtdatahash" xmlns:w16se="http://schemas.microsoft.com/office/word/2015/wordml/symex" xmlns:wpg="http://schemas.microsoft.com/office/word/2010/wordprocessingGroup" xmlns:wpi="http://schemas.microsoft.com/office/word/2010/wordprocessingInk" xmlns:wne="http://schemas.microsoft.com/office/word/2006/wordml" xmlns:wps="http://schemas.microsoft.com/office/word/2010/wordprocessingShape" mc:Ignorable="w14 w15 w16se w16cid w16 w16cex w16sdtdh w16du wp14">
   <w:p/>
   <w:p>
     <w:pPr>
@@ -8226,7 +7733,7 @@
 </file>
 
 <file path=word/header2.xml><?xml version="1.0" encoding="utf-8"?>
-<w:hdr xmlns:wpc="http://schemas.microsoft.com/office/word/2010/wordprocessingCanvas" xmlns:cx="http://schemas.microsoft.com/office/drawing/2014/chartex" xmlns:cx1="http://schemas.microsoft.com/office/drawing/2015/9/8/chartex" xmlns:cx2="http://schemas.microsoft.com/office/drawing/2015/10/21/chartex" xmlns:cx3="http://schemas.microsoft.com/office/drawing/2016/5/9/chartex" xmlns:cx4="http://schemas.microsoft.com/office/drawing/2016/5/10/chartex" xmlns:cx5="http://schemas.microsoft.com/office/drawing/2016/5/11/chartex" xmlns:cx6="http://schemas.microsoft.com/office/drawing/2016/5/12/chartex" xmlns:cx7="http://schemas.microsoft.com/office/drawing/2016/5/13/chartex" xmlns:cx8="http://schemas.microsoft.com/office/drawing/2016/5/14/chartex" xmlns:mc="http://schemas.openxmlformats.org/markup-compatibility/2006" xmlns:aink="http://schemas.microsoft.com/office/drawing/2016/ink" xmlns:am3d="http://schemas.microsoft.com/office/drawing/2017/model3d" xmlns:o="urn:schemas-microsoft-com:office:office" xmlns:r="http://schemas.openxmlformats.org/officeDocument/2006/relationships" xmlns:m="http://schemas.openxmlformats.org/officeDocument/2006/math" xmlns:v="urn:schemas-microsoft-com:vml" xmlns:wp14="http://schemas.microsoft.com/office/word/2010/wordprocessingDrawing" xmlns:wp="http://schemas.openxmlformats.org/drawingml/2006/wordprocessingDrawing" xmlns:w10="urn:schemas-microsoft-com:office:word" xmlns:w="http://schemas.openxmlformats.org/wordprocessingml/2006/main" xmlns:w14="http://schemas.microsoft.com/office/word/2010/wordml" xmlns:w15="http://schemas.microsoft.com/office/word/2012/wordml" xmlns:w16cid="http://schemas.microsoft.com/office/word/2016/wordml/cid" xmlns:w16se="http://schemas.microsoft.com/office/word/2015/wordml/symex" xmlns:wpg="http://schemas.microsoft.com/office/word/2010/wordprocessingGroup" xmlns:wpi="http://schemas.microsoft.com/office/word/2010/wordprocessingInk" xmlns:wne="http://schemas.microsoft.com/office/word/2006/wordml" xmlns:wps="http://schemas.microsoft.com/office/word/2010/wordprocessingShape" mc:Ignorable="w14 w15 w16se w16cid wp14">
+<w:hdr xmlns:wpc="http://schemas.microsoft.com/office/word/2010/wordprocessingCanvas" xmlns:cx="http://schemas.microsoft.com/office/drawing/2014/chartex" xmlns:cx1="http://schemas.microsoft.com/office/drawing/2015/9/8/chartex" xmlns:cx2="http://schemas.microsoft.com/office/drawing/2015/10/21/chartex" xmlns:cx3="http://schemas.microsoft.com/office/drawing/2016/5/9/chartex" xmlns:cx4="http://schemas.microsoft.com/office/drawing/2016/5/10/chartex" xmlns:cx5="http://schemas.microsoft.com/office/drawing/2016/5/11/chartex" xmlns:cx6="http://schemas.microsoft.com/office/drawing/2016/5/12/chartex" xmlns:cx7="http://schemas.microsoft.com/office/drawing/2016/5/13/chartex" xmlns:cx8="http://schemas.microsoft.com/office/drawing/2016/5/14/chartex" xmlns:mc="http://schemas.openxmlformats.org/markup-compatibility/2006" xmlns:aink="http://schemas.microsoft.com/office/drawing/2016/ink" xmlns:am3d="http://schemas.microsoft.com/office/drawing/2017/model3d" xmlns:o="urn:schemas-microsoft-com:office:office" xmlns:oel="http://schemas.microsoft.com/office/2019/extlst" xmlns:r="http://schemas.openxmlformats.org/officeDocument/2006/relationships" xmlns:m="http://schemas.openxmlformats.org/officeDocument/2006/math" xmlns:v="urn:schemas-microsoft-com:vml" xmlns:wp14="http://schemas.microsoft.com/office/word/2010/wordprocessingDrawing" xmlns:wp="http://schemas.openxmlformats.org/drawingml/2006/wordprocessingDrawing" xmlns:w10="urn:schemas-microsoft-com:office:word" xmlns:w="http://schemas.openxmlformats.org/wordprocessingml/2006/main" xmlns:w14="http://schemas.microsoft.com/office/word/2010/wordml" xmlns:w15="http://schemas.microsoft.com/office/word/2012/wordml" xmlns:w16cex="http://schemas.microsoft.com/office/word/2018/wordml/cex" xmlns:w16cid="http://schemas.microsoft.com/office/word/2016/wordml/cid" xmlns:w16="http://schemas.microsoft.com/office/word/2018/wordml" xmlns:w16du="http://schemas.microsoft.com/office/word/2023/wordml/word16du" xmlns:w16sdtdh="http://schemas.microsoft.com/office/word/2020/wordml/sdtdatahash" xmlns:w16se="http://schemas.microsoft.com/office/word/2015/wordml/symex" xmlns:wpg="http://schemas.microsoft.com/office/word/2010/wordprocessingGroup" xmlns:wpi="http://schemas.microsoft.com/office/word/2010/wordprocessingInk" xmlns:wne="http://schemas.microsoft.com/office/word/2006/wordml" xmlns:wps="http://schemas.microsoft.com/office/word/2010/wordprocessingShape" mc:Ignorable="w14 w15 w16se w16cid w16 w16cex w16sdtdh w16du wp14">
   <w:p>
     <w:pPr>
       <w:pStyle w:val="Cabealho"/>
@@ -8237,7 +7744,7 @@
 </file>
 
 <file path=word/numbering.xml><?xml version="1.0" encoding="utf-8"?>
-<w:numbering xmlns:wpc="http://schemas.microsoft.com/office/word/2010/wordprocessingCanvas" xmlns:cx="http://schemas.microsoft.com/office/drawing/2014/chartex" xmlns:cx1="http://schemas.microsoft.com/office/drawing/2015/9/8/chartex" xmlns:cx2="http://schemas.microsoft.com/office/drawing/2015/10/21/chartex" xmlns:cx3="http://schemas.microsoft.com/office/drawing/2016/5/9/chartex" xmlns:cx4="http://schemas.microsoft.com/office/drawing/2016/5/10/chartex" xmlns:cx5="http://schemas.microsoft.com/office/drawing/2016/5/11/chartex" xmlns:cx6="http://schemas.microsoft.com/office/drawing/2016/5/12/chartex" xmlns:cx7="http://schemas.microsoft.com/office/drawing/2016/5/13/chartex" xmlns:cx8="http://schemas.microsoft.com/office/drawing/2016/5/14/chartex" xmlns:mc="http://schemas.openxmlformats.org/markup-compatibility/2006" xmlns:aink="http://schemas.microsoft.com/office/drawing/2016/ink" xmlns:am3d="http://schemas.microsoft.com/office/drawing/2017/model3d" xmlns:o="urn:schemas-microsoft-com:office:office" xmlns:r="http://schemas.openxmlformats.org/officeDocument/2006/relationships" xmlns:m="http://schemas.openxmlformats.org/officeDocument/2006/math" xmlns:v="urn:schemas-microsoft-com:vml" xmlns:wp14="http://schemas.microsoft.com/office/word/2010/wordprocessingDrawing" xmlns:wp="http://schemas.openxmlformats.org/drawingml/2006/wordprocessingDrawing" xmlns:w10="urn:schemas-microsoft-com:office:word" xmlns:w="http://schemas.openxmlformats.org/wordprocessingml/2006/main" xmlns:w14="http://schemas.microsoft.com/office/word/2010/wordml" xmlns:w15="http://schemas.microsoft.com/office/word/2012/wordml" xmlns:w16cid="http://schemas.microsoft.com/office/word/2016/wordml/cid" xmlns:w16se="http://schemas.microsoft.com/office/word/2015/wordml/symex" xmlns:wpg="http://schemas.microsoft.com/office/word/2010/wordprocessingGroup" xmlns:wpi="http://schemas.microsoft.com/office/word/2010/wordprocessingInk" xmlns:wne="http://schemas.microsoft.com/office/word/2006/wordml" xmlns:wps="http://schemas.microsoft.com/office/word/2010/wordprocessingShape" mc:Ignorable="w14 w15 w16se w16cid wp14">
+<w:numbering xmlns:wpc="http://schemas.microsoft.com/office/word/2010/wordprocessingCanvas" xmlns:cx="http://schemas.microsoft.com/office/drawing/2014/chartex" xmlns:cx1="http://schemas.microsoft.com/office/drawing/2015/9/8/chartex" xmlns:cx2="http://schemas.microsoft.com/office/drawing/2015/10/21/chartex" xmlns:cx3="http://schemas.microsoft.com/office/drawing/2016/5/9/chartex" xmlns:cx4="http://schemas.microsoft.com/office/drawing/2016/5/10/chartex" xmlns:cx5="http://schemas.microsoft.com/office/drawing/2016/5/11/chartex" xmlns:cx6="http://schemas.microsoft.com/office/drawing/2016/5/12/chartex" xmlns:cx7="http://schemas.microsoft.com/office/drawing/2016/5/13/chartex" xmlns:cx8="http://schemas.microsoft.com/office/drawing/2016/5/14/chartex" xmlns:mc="http://schemas.openxmlformats.org/markup-compatibility/2006" xmlns:aink="http://schemas.microsoft.com/office/drawing/2016/ink" xmlns:am3d="http://schemas.microsoft.com/office/drawing/2017/model3d" xmlns:o="urn:schemas-microsoft-com:office:office" xmlns:oel="http://schemas.microsoft.com/office/2019/extlst" xmlns:r="http://schemas.openxmlformats.org/officeDocument/2006/relationships" xmlns:m="http://schemas.openxmlformats.org/officeDocument/2006/math" xmlns:v="urn:schemas-microsoft-com:vml" xmlns:wp14="http://schemas.microsoft.com/office/word/2010/wordprocessingDrawing" xmlns:wp="http://schemas.openxmlformats.org/drawingml/2006/wordprocessingDrawing" xmlns:w10="urn:schemas-microsoft-com:office:word" xmlns:w="http://schemas.openxmlformats.org/wordprocessingml/2006/main" xmlns:w14="http://schemas.microsoft.com/office/word/2010/wordml" xmlns:w15="http://schemas.microsoft.com/office/word/2012/wordml" xmlns:w16cex="http://schemas.microsoft.com/office/word/2018/wordml/cex" xmlns:w16cid="http://schemas.microsoft.com/office/word/2016/wordml/cid" xmlns:w16="http://schemas.microsoft.com/office/word/2018/wordml" xmlns:w16du="http://schemas.microsoft.com/office/word/2023/wordml/word16du" xmlns:w16sdtdh="http://schemas.microsoft.com/office/word/2020/wordml/sdtdatahash" xmlns:w16se="http://schemas.microsoft.com/office/word/2015/wordml/symex" xmlns:wpg="http://schemas.microsoft.com/office/word/2010/wordprocessingGroup" xmlns:wpi="http://schemas.microsoft.com/office/word/2010/wordprocessingInk" xmlns:wne="http://schemas.microsoft.com/office/word/2006/wordml" xmlns:wps="http://schemas.microsoft.com/office/word/2010/wordprocessingShape" mc:Ignorable="w14 w15 w16se w16cid w16 w16cex w16sdtdh w16du wp14">
   <w:abstractNum w:abstractNumId="0" w15:restartNumberingAfterBreak="0">
     <w:nsid w:val="FFFFFF7E"/>
     <w:multiLevelType w:val="singleLevel"/>
@@ -11393,104 +10900,104 @@
       </w:pPr>
     </w:lvl>
   </w:abstractNum>
-  <w:num w:numId="1">
+  <w:num w:numId="1" w16cid:durableId="502286320">
     <w:abstractNumId w:val="2"/>
   </w:num>
-  <w:num w:numId="2">
+  <w:num w:numId="2" w16cid:durableId="546651939">
     <w:abstractNumId w:val="3"/>
   </w:num>
-  <w:num w:numId="3">
+  <w:num w:numId="3" w16cid:durableId="1353532176">
     <w:abstractNumId w:val="4"/>
   </w:num>
-  <w:num w:numId="4">
+  <w:num w:numId="4" w16cid:durableId="212161160">
     <w:abstractNumId w:val="5"/>
   </w:num>
-  <w:num w:numId="5">
+  <w:num w:numId="5" w16cid:durableId="686058668">
     <w:abstractNumId w:val="6"/>
   </w:num>
-  <w:num w:numId="6">
+  <w:num w:numId="6" w16cid:durableId="1117798321">
     <w:abstractNumId w:val="7"/>
   </w:num>
-  <w:num w:numId="7">
+  <w:num w:numId="7" w16cid:durableId="1231967402">
     <w:abstractNumId w:val="8"/>
   </w:num>
-  <w:num w:numId="8">
+  <w:num w:numId="8" w16cid:durableId="382753693">
     <w:abstractNumId w:val="9"/>
   </w:num>
-  <w:num w:numId="9">
+  <w:num w:numId="9" w16cid:durableId="661664646">
     <w:abstractNumId w:val="1"/>
   </w:num>
-  <w:num w:numId="10">
+  <w:num w:numId="10" w16cid:durableId="1892843185">
     <w:abstractNumId w:val="16"/>
   </w:num>
-  <w:num w:numId="11">
+  <w:num w:numId="11" w16cid:durableId="11300298">
     <w:abstractNumId w:val="18"/>
   </w:num>
-  <w:num w:numId="12">
+  <w:num w:numId="12" w16cid:durableId="1206941679">
     <w:abstractNumId w:val="14"/>
   </w:num>
-  <w:num w:numId="13">
+  <w:num w:numId="13" w16cid:durableId="1264535358">
     <w:abstractNumId w:val="27"/>
   </w:num>
-  <w:num w:numId="14">
+  <w:num w:numId="14" w16cid:durableId="1265455601">
     <w:abstractNumId w:val="0"/>
   </w:num>
-  <w:num w:numId="15">
+  <w:num w:numId="15" w16cid:durableId="279184369">
     <w:abstractNumId w:val="25"/>
   </w:num>
-  <w:num w:numId="16">
+  <w:num w:numId="16" w16cid:durableId="1400324285">
     <w:abstractNumId w:val="13"/>
   </w:num>
-  <w:num w:numId="17">
+  <w:num w:numId="17" w16cid:durableId="2009752264">
     <w:abstractNumId w:val="24"/>
   </w:num>
-  <w:num w:numId="18">
+  <w:num w:numId="18" w16cid:durableId="1763332607">
     <w:abstractNumId w:val="15"/>
   </w:num>
-  <w:num w:numId="19">
+  <w:num w:numId="19" w16cid:durableId="2017537431">
     <w:abstractNumId w:val="21"/>
   </w:num>
-  <w:num w:numId="20">
+  <w:num w:numId="20" w16cid:durableId="1165583155">
     <w:abstractNumId w:val="28"/>
   </w:num>
-  <w:num w:numId="21">
+  <w:num w:numId="21" w16cid:durableId="1248731613">
     <w:abstractNumId w:val="22"/>
   </w:num>
-  <w:num w:numId="22">
+  <w:num w:numId="22" w16cid:durableId="756488686">
     <w:abstractNumId w:val="23"/>
   </w:num>
-  <w:num w:numId="23">
+  <w:num w:numId="23" w16cid:durableId="586110604">
     <w:abstractNumId w:val="12"/>
   </w:num>
-  <w:num w:numId="24">
+  <w:num w:numId="24" w16cid:durableId="441339133">
     <w:abstractNumId w:val="19"/>
   </w:num>
-  <w:num w:numId="25">
+  <w:num w:numId="25" w16cid:durableId="662665116">
     <w:abstractNumId w:val="29"/>
   </w:num>
-  <w:num w:numId="26">
+  <w:num w:numId="26" w16cid:durableId="744377598">
     <w:abstractNumId w:val="11"/>
   </w:num>
-  <w:num w:numId="27">
+  <w:num w:numId="27" w16cid:durableId="285743763">
     <w:abstractNumId w:val="10"/>
   </w:num>
-  <w:num w:numId="28">
+  <w:num w:numId="28" w16cid:durableId="368576933">
     <w:abstractNumId w:val="17"/>
   </w:num>
-  <w:num w:numId="29">
+  <w:num w:numId="29" w16cid:durableId="298651041">
     <w:abstractNumId w:val="30"/>
   </w:num>
-  <w:num w:numId="30">
+  <w:num w:numId="30" w16cid:durableId="283734856">
     <w:abstractNumId w:val="20"/>
   </w:num>
-  <w:num w:numId="31">
+  <w:num w:numId="31" w16cid:durableId="216550071">
     <w:abstractNumId w:val="26"/>
   </w:num>
 </w:numbering>
 </file>
 
 <file path=word/styles.xml><?xml version="1.0" encoding="utf-8"?>
-<w:styles xmlns:mc="http://schemas.openxmlformats.org/markup-compatibility/2006" xmlns:r="http://schemas.openxmlformats.org/officeDocument/2006/relationships" xmlns:w="http://schemas.openxmlformats.org/wordprocessingml/2006/main" xmlns:w14="http://schemas.microsoft.com/office/word/2010/wordml" xmlns:w15="http://schemas.microsoft.com/office/word/2012/wordml" xmlns:w16cid="http://schemas.microsoft.com/office/word/2016/wordml/cid" xmlns:w16se="http://schemas.microsoft.com/office/word/2015/wordml/symex" mc:Ignorable="w14 w15 w16se w16cid">
+<w:styles xmlns:mc="http://schemas.openxmlformats.org/markup-compatibility/2006" xmlns:r="http://schemas.openxmlformats.org/officeDocument/2006/relationships" xmlns:w="http://schemas.openxmlformats.org/wordprocessingml/2006/main" xmlns:w14="http://schemas.microsoft.com/office/word/2010/wordml" xmlns:w15="http://schemas.microsoft.com/office/word/2012/wordml" xmlns:w16cex="http://schemas.microsoft.com/office/word/2018/wordml/cex" xmlns:w16cid="http://schemas.microsoft.com/office/word/2016/wordml/cid" xmlns:w16="http://schemas.microsoft.com/office/word/2018/wordml" xmlns:w16du="http://schemas.microsoft.com/office/word/2023/wordml/word16du" xmlns:w16sdtdh="http://schemas.microsoft.com/office/word/2020/wordml/sdtdatahash" xmlns:w16se="http://schemas.microsoft.com/office/word/2015/wordml/symex" mc:Ignorable="w14 w15 w16se w16cid w16 w16cex w16sdtdh w16du">
   <w:docDefaults>
     <w:rPrDefault>
       <w:rPr>
@@ -11500,7 +11007,7 @@
     </w:rPrDefault>
     <w:pPrDefault/>
   </w:docDefaults>
-  <w:latentStyles w:defLockedState="0" w:defUIPriority="0" w:defSemiHidden="0" w:defUnhideWhenUsed="0" w:defQFormat="0" w:count="375">
+  <w:latentStyles w:defLockedState="0" w:defUIPriority="0" w:defSemiHidden="0" w:defUnhideWhenUsed="0" w:defQFormat="0" w:count="376">
     <w:lsdException w:name="Normal" w:qFormat="1"/>
     <w:lsdException w:name="heading 1" w:qFormat="1"/>
     <w:lsdException w:name="heading 2" w:qFormat="1"/>
@@ -11779,6 +11286,7 @@
     <w:lsdException w:name="Smart Hyperlink" w:semiHidden="1" w:uiPriority="99" w:unhideWhenUsed="1"/>
     <w:lsdException w:name="Hashtag" w:semiHidden="1" w:uiPriority="99" w:unhideWhenUsed="1"/>
     <w:lsdException w:name="Unresolved Mention" w:semiHidden="1" w:uiPriority="99" w:unhideWhenUsed="1"/>
+    <w:lsdException w:name="Smart Link" w:semiHidden="1" w:uiPriority="99" w:unhideWhenUsed="1"/>
   </w:latentStyles>
   <w:style w:type="paragraph" w:default="1" w:styleId="Normal">
     <w:name w:val="Normal"/>

</xml_diff>